<commit_message>
Added Use Case Diagram and Code Coverage
</commit_message>
<xml_diff>
--- a/GV Marketplace Documentation.docx
+++ b/GV Marketplace Documentation.docx
@@ -69,7 +69,23 @@
           <w:sz w:val="32"/>
           <w:szCs w:val="32"/>
         </w:rPr>
-        <w:t>Alex Fountain, Jarred Parr, Ron Rounsifer, Sean Greene</w:t>
+        <w:t xml:space="preserve">Alex Fountain, Jarred Parr, Ron </w:t>
+      </w:r>
+      <w:proofErr w:type="spellStart"/>
+      <w:r>
+        <w:rPr>
+          <w:sz w:val="32"/>
+          <w:szCs w:val="32"/>
+        </w:rPr>
+        <w:t>Rounsifer</w:t>
+      </w:r>
+      <w:proofErr w:type="spellEnd"/>
+      <w:r>
+        <w:rPr>
+          <w:sz w:val="32"/>
+          <w:szCs w:val="32"/>
+        </w:rPr>
+        <w:t>, Sean Greene</w:t>
       </w:r>
     </w:p>
     <w:p>
@@ -220,7 +236,79 @@
           <w:szCs w:val="24"/>
         </w:rPr>
         <w:tab/>
-        <w:t>In this project we plan to create an IOS, and Desktop application.  This application will take the place of the multiple Facebook pages that have been created for students to sell books, get a tutor, or find someone to lease from.  The application will be called GV Marketplace.  The desktop application will be written in java and fxml.  The fxml will be created through JavaFX.  The IOS application will be created through Javascript.  We will also be building our own API for the application.  Most of the testing will come from the second half of the project as the user interface design is the key focus for the first half of the project.</w:t>
+        <w:t xml:space="preserve">In this </w:t>
+      </w:r>
+      <w:proofErr w:type="gramStart"/>
+      <w:r>
+        <w:rPr>
+          <w:rFonts w:ascii="Times New Roman" w:eastAsia="Times New Roman" w:hAnsi="Times New Roman" w:cs="Times New Roman"/>
+          <w:sz w:val="24"/>
+          <w:szCs w:val="24"/>
+        </w:rPr>
+        <w:t>project</w:t>
+      </w:r>
+      <w:proofErr w:type="gramEnd"/>
+      <w:r>
+        <w:rPr>
+          <w:rFonts w:ascii="Times New Roman" w:eastAsia="Times New Roman" w:hAnsi="Times New Roman" w:cs="Times New Roman"/>
+          <w:sz w:val="24"/>
+          <w:szCs w:val="24"/>
+        </w:rPr>
+        <w:t xml:space="preserve"> we plan to create an IOS, and Desktop application.  This application will take the place of the multiple Facebook pages that have been created for students to sell books, get a tutor, or find someone to lease from.  The application will be called GV Marketplace.  The desktop application will be written in java and </w:t>
+      </w:r>
+      <w:proofErr w:type="spellStart"/>
+      <w:r>
+        <w:rPr>
+          <w:rFonts w:ascii="Times New Roman" w:eastAsia="Times New Roman" w:hAnsi="Times New Roman" w:cs="Times New Roman"/>
+          <w:sz w:val="24"/>
+          <w:szCs w:val="24"/>
+        </w:rPr>
+        <w:t>fxml</w:t>
+      </w:r>
+      <w:proofErr w:type="spellEnd"/>
+      <w:r>
+        <w:rPr>
+          <w:rFonts w:ascii="Times New Roman" w:eastAsia="Times New Roman" w:hAnsi="Times New Roman" w:cs="Times New Roman"/>
+          <w:sz w:val="24"/>
+          <w:szCs w:val="24"/>
+        </w:rPr>
+        <w:t xml:space="preserve">.  The </w:t>
+      </w:r>
+      <w:proofErr w:type="spellStart"/>
+      <w:r>
+        <w:rPr>
+          <w:rFonts w:ascii="Times New Roman" w:eastAsia="Times New Roman" w:hAnsi="Times New Roman" w:cs="Times New Roman"/>
+          <w:sz w:val="24"/>
+          <w:szCs w:val="24"/>
+        </w:rPr>
+        <w:t>fxml</w:t>
+      </w:r>
+      <w:proofErr w:type="spellEnd"/>
+      <w:r>
+        <w:rPr>
+          <w:rFonts w:ascii="Times New Roman" w:eastAsia="Times New Roman" w:hAnsi="Times New Roman" w:cs="Times New Roman"/>
+          <w:sz w:val="24"/>
+          <w:szCs w:val="24"/>
+        </w:rPr>
+        <w:t xml:space="preserve"> will be created through JavaFX.  The IOS application will be created through </w:t>
+      </w:r>
+      <w:proofErr w:type="spellStart"/>
+      <w:r>
+        <w:rPr>
+          <w:rFonts w:ascii="Times New Roman" w:eastAsia="Times New Roman" w:hAnsi="Times New Roman" w:cs="Times New Roman"/>
+          <w:sz w:val="24"/>
+          <w:szCs w:val="24"/>
+        </w:rPr>
+        <w:t>Javascript</w:t>
+      </w:r>
+      <w:proofErr w:type="spellEnd"/>
+      <w:r>
+        <w:rPr>
+          <w:rFonts w:ascii="Times New Roman" w:eastAsia="Times New Roman" w:hAnsi="Times New Roman" w:cs="Times New Roman"/>
+          <w:sz w:val="24"/>
+          <w:szCs w:val="24"/>
+        </w:rPr>
+        <w:t>.  We will also be building our own API for the application.  Most of the testing will come from the second half of the project as the user interface design is the key focus for the first half of the project.</w:t>
       </w:r>
     </w:p>
     <w:p>
@@ -413,7 +501,16 @@
     </w:p>
     <w:p>
       <w:r>
-        <w:t xml:space="preserve">                                                   (env)  </w:t>
+        <w:t xml:space="preserve">                                                   (</w:t>
+      </w:r>
+      <w:proofErr w:type="spellStart"/>
+      <w:proofErr w:type="gramStart"/>
+      <w:r>
+        <w:t>env</w:t>
+      </w:r>
+      <w:proofErr w:type="spellEnd"/>
+      <w:r>
+        <w:t xml:space="preserve">)  </w:t>
       </w:r>
       <w:r>
         <w:rPr>
@@ -421,13 +518,38 @@
         </w:rPr>
         <w:t>✝</w:t>
       </w:r>
-      <w:r>
-        <w:t xml:space="preserve">  Python Projects/plur/djank                                                 │commit dbb1dfbce85e08b02d454e500612d32ecbf6e986</w:t>
-      </w:r>
-    </w:p>
-    <w:p>
-      <w:r>
-        <w:t>│Author: Ronald Rounsifer &lt;ronrounsifer@me.com&gt;</w:t>
+      <w:proofErr w:type="gramEnd"/>
+      <w:r>
+        <w:t xml:space="preserve">  Python Projects/</w:t>
+      </w:r>
+      <w:proofErr w:type="spellStart"/>
+      <w:r>
+        <w:t>plur</w:t>
+      </w:r>
+      <w:proofErr w:type="spellEnd"/>
+      <w:r>
+        <w:t>/</w:t>
+      </w:r>
+      <w:proofErr w:type="spellStart"/>
+      <w:r>
+        <w:t>djank</w:t>
+      </w:r>
+      <w:proofErr w:type="spellEnd"/>
+      <w:r>
+        <w:t xml:space="preserve">                                                 │commit dbb1dfbce85e08b02d454e500612d32ecbf6e986</w:t>
+      </w:r>
+    </w:p>
+    <w:p>
+      <w:r>
+        <w:t xml:space="preserve">│Author: Ronald </w:t>
+      </w:r>
+      <w:proofErr w:type="spellStart"/>
+      <w:r>
+        <w:t>Rounsifer</w:t>
+      </w:r>
+      <w:proofErr w:type="spellEnd"/>
+      <w:r>
+        <w:t xml:space="preserve"> &lt;ronrounsifer@me.com&gt;</w:t>
       </w:r>
     </w:p>
     <w:p>
@@ -442,8 +564,21 @@
     </w:p>
     <w:p>
       <w:r>
-        <w:t>│    Added more comments to the following: inbox.js, login.js, app.js, ./actions/inde</w:t>
-      </w:r>
+        <w:t>│    Added more comments to the following: inbox.js, login.js, app.js</w:t>
+      </w:r>
+      <w:proofErr w:type="gramStart"/>
+      <w:r>
+        <w:t>, .</w:t>
+      </w:r>
+      <w:proofErr w:type="gramEnd"/>
+      <w:r>
+        <w:t>/actions/</w:t>
+      </w:r>
+      <w:proofErr w:type="spellStart"/>
+      <w:r>
+        <w:t>inde</w:t>
+      </w:r>
+      <w:proofErr w:type="spellEnd"/>
     </w:p>
     <w:p>
       <w:r>
@@ -468,7 +603,15 @@
     </w:p>
     <w:p>
       <w:r>
-        <w:t>│Author: Ronald Rounsifer &lt;ronrounsifer@me.com&gt;</w:t>
+        <w:t xml:space="preserve">│Author: Ronald </w:t>
+      </w:r>
+      <w:proofErr w:type="spellStart"/>
+      <w:r>
+        <w:t>Rounsifer</w:t>
+      </w:r>
+      <w:proofErr w:type="spellEnd"/>
+      <w:r>
+        <w:t xml:space="preserve"> &lt;ronrounsifer@me.com&gt;</w:t>
       </w:r>
     </w:p>
     <w:p>
@@ -498,7 +641,15 @@
     </w:p>
     <w:p>
       <w:r>
-        <w:t>│Author: Ronald Rounsifer &lt;ronrounsifer@me.com&gt;</w:t>
+        <w:t xml:space="preserve">│Author: Ronald </w:t>
+      </w:r>
+      <w:proofErr w:type="spellStart"/>
+      <w:r>
+        <w:t>Rounsifer</w:t>
+      </w:r>
+      <w:proofErr w:type="spellEnd"/>
+      <w:r>
+        <w:t xml:space="preserve"> &lt;ronrounsifer@me.com&gt;</w:t>
       </w:r>
     </w:p>
     <w:p>
@@ -513,18 +664,31 @@
     </w:p>
     <w:p>
       <w:r>
-        <w:t xml:space="preserve"> More comments added to the login, browse, inbox, and settings page of the applic</w:t>
-      </w:r>
-    </w:p>
-    <w:p>
-      <w:r>
-        <w:t>│ation.</w:t>
-      </w:r>
+        <w:t xml:space="preserve"> More comments added to the login, browse, inbox, and settings page of the </w:t>
+      </w:r>
+      <w:proofErr w:type="spellStart"/>
+      <w:r>
+        <w:t>applic</w:t>
+      </w:r>
+      <w:proofErr w:type="spellEnd"/>
     </w:p>
     <w:p>
       <w:r>
         <w:t>│</w:t>
       </w:r>
+      <w:proofErr w:type="spellStart"/>
+      <w:r>
+        <w:t>ation</w:t>
+      </w:r>
+      <w:proofErr w:type="spellEnd"/>
+      <w:r>
+        <w:t>.</w:t>
+      </w:r>
+    </w:p>
+    <w:p>
+      <w:r>
+        <w:t>│</w:t>
+      </w:r>
     </w:p>
     <w:p>
       <w:r>
@@ -533,7 +697,15 @@
     </w:p>
     <w:p>
       <w:r>
-        <w:t>│Author: greenese &lt;31932398+greenese@users.noreply.github.com&gt;</w:t>
+        <w:t xml:space="preserve">│Author: </w:t>
+      </w:r>
+      <w:proofErr w:type="spellStart"/>
+      <w:r>
+        <w:t>greenese</w:t>
+      </w:r>
+      <w:proofErr w:type="spellEnd"/>
+      <w:r>
+        <w:t xml:space="preserve"> &lt;31932398+greenese@users.noreply.github.com&gt;</w:t>
       </w:r>
     </w:p>
     <w:p>
@@ -548,7 +720,15 @@
     </w:p>
     <w:p>
       <w:r>
-        <w:t>│    Added a controller class for Marketplace.fxml and some testing for the controllers</w:t>
+        <w:t xml:space="preserve">│    Added a controller class for </w:t>
+      </w:r>
+      <w:proofErr w:type="spellStart"/>
+      <w:r>
+        <w:t>Marketplace.fxml</w:t>
+      </w:r>
+      <w:proofErr w:type="spellEnd"/>
+      <w:r>
+        <w:t xml:space="preserve"> and some testing for the controllers</w:t>
       </w:r>
     </w:p>
     <w:p>
@@ -558,7 +738,15 @@
     </w:p>
     <w:p>
       <w:r>
-        <w:t xml:space="preserve"> │Author: Ronald Rounsifer &lt;ronrounsifer@me.com&gt;</w:t>
+        <w:t xml:space="preserve"> │Author: Ronald </w:t>
+      </w:r>
+      <w:proofErr w:type="spellStart"/>
+      <w:r>
+        <w:t>Rounsifer</w:t>
+      </w:r>
+      <w:proofErr w:type="spellEnd"/>
+      <w:r>
+        <w:t xml:space="preserve"> &lt;ronrounsifer@me.com&gt;</w:t>
       </w:r>
     </w:p>
     <w:p>
@@ -589,7 +777,15 @@
     <w:p>
       <w:r>
         <w:lastRenderedPageBreak/>
-        <w:t xml:space="preserve"> │Author: Ronald Rounsifer &lt;ronrounsifer@me.com&gt;</w:t>
+        <w:t xml:space="preserve"> │Author: Ronald </w:t>
+      </w:r>
+      <w:proofErr w:type="spellStart"/>
+      <w:r>
+        <w:t>Rounsifer</w:t>
+      </w:r>
+      <w:proofErr w:type="spellEnd"/>
+      <w:r>
+        <w:t xml:space="preserve"> &lt;ronrounsifer@me.com&gt;</w:t>
       </w:r>
     </w:p>
     <w:p>
@@ -649,7 +845,15 @@
     </w:p>
     <w:p>
       <w:r>
-        <w:t xml:space="preserve"> │Author: Ronald Rounsifer &lt;ronrounsifer@me.com&gt;</w:t>
+        <w:t xml:space="preserve"> │Author: Ronald </w:t>
+      </w:r>
+      <w:proofErr w:type="spellStart"/>
+      <w:r>
+        <w:t>Rounsifer</w:t>
+      </w:r>
+      <w:proofErr w:type="spellEnd"/>
+      <w:r>
+        <w:t xml:space="preserve"> &lt;ronrounsifer@me.com&gt;</w:t>
       </w:r>
     </w:p>
     <w:p>
@@ -679,7 +883,15 @@
     </w:p>
     <w:p>
       <w:r>
-        <w:t xml:space="preserve"> │Author: Ronald Rounsifer &lt;ronrounsifer@me.com&gt;</w:t>
+        <w:t xml:space="preserve"> │Author: Ronald </w:t>
+      </w:r>
+      <w:proofErr w:type="spellStart"/>
+      <w:r>
+        <w:t>Rounsifer</w:t>
+      </w:r>
+      <w:proofErr w:type="spellEnd"/>
+      <w:r>
+        <w:t xml:space="preserve"> &lt;ronrounsifer@me.com&gt;</w:t>
       </w:r>
     </w:p>
     <w:p>
@@ -709,7 +921,15 @@
     </w:p>
     <w:p>
       <w:r>
-        <w:t xml:space="preserve"> │Author: Ronald Rounsifer &lt;ronrounsifer@me.com&gt;</w:t>
+        <w:t xml:space="preserve"> │Author: Ronald </w:t>
+      </w:r>
+      <w:proofErr w:type="spellStart"/>
+      <w:r>
+        <w:t>Rounsifer</w:t>
+      </w:r>
+      <w:proofErr w:type="spellEnd"/>
+      <w:r>
+        <w:t xml:space="preserve"> &lt;ronrounsifer@me.com&gt;</w:t>
       </w:r>
     </w:p>
     <w:p>
@@ -755,7 +975,20 @@
     </w:p>
     <w:p>
       <w:r>
-        <w:t xml:space="preserve"> │    Create .gitignore                                                                                   │</w:t>
+        <w:t xml:space="preserve"> │    </w:t>
+      </w:r>
+      <w:proofErr w:type="gramStart"/>
+      <w:r>
+        <w:t>Create .</w:t>
+      </w:r>
+      <w:proofErr w:type="spellStart"/>
+      <w:r>
+        <w:t>gitignore</w:t>
+      </w:r>
+      <w:proofErr w:type="spellEnd"/>
+      <w:proofErr w:type="gramEnd"/>
+      <w:r>
+        <w:t xml:space="preserve">                                                                                   │</w:t>
       </w:r>
     </w:p>
     <w:p>
@@ -780,8 +1013,18 @@
     </w:p>
     <w:p>
       <w:r>
-        <w:t xml:space="preserve"> │    Update .gitignore</w:t>
-      </w:r>
+        <w:t xml:space="preserve"> │    </w:t>
+      </w:r>
+      <w:proofErr w:type="gramStart"/>
+      <w:r>
+        <w:t>Update .</w:t>
+      </w:r>
+      <w:proofErr w:type="spellStart"/>
+      <w:r>
+        <w:t>gitignore</w:t>
+      </w:r>
+      <w:proofErr w:type="spellEnd"/>
+      <w:proofErr w:type="gramEnd"/>
     </w:p>
     <w:p>
       <w:r>
@@ -815,8 +1058,13 @@
     </w:p>
     <w:p>
       <w:r>
-        <w:t xml:space="preserve"> │    Merge pull request #13 from jparr721/small_changes</w:t>
-      </w:r>
+        <w:t xml:space="preserve"> │    Merge pull request #13 from jparr721/</w:t>
+      </w:r>
+      <w:proofErr w:type="spellStart"/>
+      <w:r>
+        <w:t>small_changes</w:t>
+      </w:r>
+      <w:proofErr w:type="spellEnd"/>
     </w:p>
     <w:p>
       <w:r>
@@ -1052,8 +1300,17 @@
           <w:sz w:val="32"/>
           <w:szCs w:val="32"/>
         </w:rPr>
-        <w:t>React Native ESDoc</w:t>
-      </w:r>
+        <w:t xml:space="preserve">React Native </w:t>
+      </w:r>
+      <w:proofErr w:type="spellStart"/>
+      <w:r>
+        <w:rPr>
+          <w:sz w:val="32"/>
+          <w:szCs w:val="32"/>
+        </w:rPr>
+        <w:t>ESDoc</w:t>
+      </w:r>
+      <w:proofErr w:type="spellEnd"/>
     </w:p>
     <w:p>
       <w:pPr>
@@ -1109,6 +1366,7 @@
           <w:szCs w:val="27"/>
         </w:rPr>
       </w:pPr>
+      <w:proofErr w:type="gramStart"/>
       <w:r>
         <w:rPr>
           <w:rFonts w:ascii="Consolas" w:eastAsia="Consolas" w:hAnsi="Consolas" w:cs="Consolas"/>
@@ -1125,7 +1383,16 @@
           <w:b w:val="0"/>
           <w:color w:val="4D4E53"/>
         </w:rPr>
-        <w:t>()</w:t>
+        <w:t>(</w:t>
+      </w:r>
+      <w:proofErr w:type="gramEnd"/>
+      <w:r>
+        <w:rPr>
+          <w:rFonts w:ascii="Consolas" w:eastAsia="Consolas" w:hAnsi="Consolas" w:cs="Consolas"/>
+          <w:b w:val="0"/>
+          <w:color w:val="4D4E53"/>
+        </w:rPr>
+        <w:t>)</w:t>
       </w:r>
     </w:p>
     <w:p>
@@ -1153,6 +1420,7 @@
           <w:szCs w:val="27"/>
         </w:rPr>
       </w:pPr>
+      <w:proofErr w:type="gramStart"/>
       <w:r>
         <w:rPr>
           <w:rFonts w:ascii="Consolas" w:eastAsia="Consolas" w:hAnsi="Consolas" w:cs="Consolas"/>
@@ -1169,7 +1437,16 @@
           <w:b w:val="0"/>
           <w:color w:val="4D4E53"/>
         </w:rPr>
-        <w:t>()</w:t>
+        <w:t>(</w:t>
+      </w:r>
+      <w:proofErr w:type="gramEnd"/>
+      <w:r>
+        <w:rPr>
+          <w:rFonts w:ascii="Consolas" w:eastAsia="Consolas" w:hAnsi="Consolas" w:cs="Consolas"/>
+          <w:b w:val="0"/>
+          <w:color w:val="4D4E53"/>
+        </w:rPr>
+        <w:t>)</w:t>
       </w:r>
     </w:p>
     <w:p>
@@ -1198,6 +1475,8 @@
           <w:szCs w:val="27"/>
         </w:rPr>
       </w:pPr>
+      <w:proofErr w:type="spellStart"/>
+      <w:proofErr w:type="gramStart"/>
       <w:r>
         <w:rPr>
           <w:rFonts w:ascii="Consolas" w:eastAsia="Consolas" w:hAnsi="Consolas" w:cs="Consolas"/>
@@ -1208,13 +1487,23 @@
         </w:rPr>
         <w:t>CardSection</w:t>
       </w:r>
+      <w:proofErr w:type="spellEnd"/>
       <w:r>
         <w:rPr>
           <w:rFonts w:ascii="Consolas" w:eastAsia="Consolas" w:hAnsi="Consolas" w:cs="Consolas"/>
           <w:b w:val="0"/>
           <w:color w:val="4D4E53"/>
         </w:rPr>
-        <w:t>()</w:t>
+        <w:t>(</w:t>
+      </w:r>
+      <w:proofErr w:type="gramEnd"/>
+      <w:r>
+        <w:rPr>
+          <w:rFonts w:ascii="Consolas" w:eastAsia="Consolas" w:hAnsi="Consolas" w:cs="Consolas"/>
+          <w:b w:val="0"/>
+          <w:color w:val="4D4E53"/>
+        </w:rPr>
+        <w:t>)</w:t>
       </w:r>
     </w:p>
     <w:p>
@@ -1242,6 +1531,7 @@
           <w:szCs w:val="27"/>
         </w:rPr>
       </w:pPr>
+      <w:proofErr w:type="gramStart"/>
       <w:r>
         <w:rPr>
           <w:rFonts w:ascii="Consolas" w:eastAsia="Consolas" w:hAnsi="Consolas" w:cs="Consolas"/>
@@ -1258,7 +1548,52 @@
           <w:b w:val="0"/>
           <w:color w:val="4D4E53"/>
         </w:rPr>
-        <w:t>(label, value, onChangeText, placeholder, secureTextEntry)</w:t>
+        <w:t>(</w:t>
+      </w:r>
+      <w:proofErr w:type="gramEnd"/>
+      <w:r>
+        <w:rPr>
+          <w:rFonts w:ascii="Consolas" w:eastAsia="Consolas" w:hAnsi="Consolas" w:cs="Consolas"/>
+          <w:b w:val="0"/>
+          <w:color w:val="4D4E53"/>
+        </w:rPr>
+        <w:t xml:space="preserve">label, value, </w:t>
+      </w:r>
+      <w:proofErr w:type="spellStart"/>
+      <w:r>
+        <w:rPr>
+          <w:rFonts w:ascii="Consolas" w:eastAsia="Consolas" w:hAnsi="Consolas" w:cs="Consolas"/>
+          <w:b w:val="0"/>
+          <w:color w:val="4D4E53"/>
+        </w:rPr>
+        <w:t>onChangeText</w:t>
+      </w:r>
+      <w:proofErr w:type="spellEnd"/>
+      <w:r>
+        <w:rPr>
+          <w:rFonts w:ascii="Consolas" w:eastAsia="Consolas" w:hAnsi="Consolas" w:cs="Consolas"/>
+          <w:b w:val="0"/>
+          <w:color w:val="4D4E53"/>
+        </w:rPr>
+        <w:t xml:space="preserve">, placeholder, </w:t>
+      </w:r>
+      <w:proofErr w:type="spellStart"/>
+      <w:r>
+        <w:rPr>
+          <w:rFonts w:ascii="Consolas" w:eastAsia="Consolas" w:hAnsi="Consolas" w:cs="Consolas"/>
+          <w:b w:val="0"/>
+          <w:color w:val="4D4E53"/>
+        </w:rPr>
+        <w:t>secureTextEntry</w:t>
+      </w:r>
+      <w:proofErr w:type="spellEnd"/>
+      <w:r>
+        <w:rPr>
+          <w:rFonts w:ascii="Consolas" w:eastAsia="Consolas" w:hAnsi="Consolas" w:cs="Consolas"/>
+          <w:b w:val="0"/>
+          <w:color w:val="4D4E53"/>
+        </w:rPr>
+        <w:t>)</w:t>
       </w:r>
     </w:p>
     <w:p>
@@ -1612,6 +1947,7 @@
                 <w:szCs w:val="21"/>
               </w:rPr>
             </w:pPr>
+            <w:proofErr w:type="spellStart"/>
             <w:r>
               <w:rPr>
                 <w:rFonts w:ascii="Consolas" w:eastAsia="Consolas" w:hAnsi="Consolas" w:cs="Consolas"/>
@@ -1621,6 +1957,7 @@
               </w:rPr>
               <w:t>onChangeText</w:t>
             </w:r>
+            <w:proofErr w:type="spellEnd"/>
           </w:p>
         </w:tc>
         <w:tc>
@@ -1798,6 +2135,7 @@
                 <w:szCs w:val="21"/>
               </w:rPr>
             </w:pPr>
+            <w:proofErr w:type="spellStart"/>
             <w:r>
               <w:rPr>
                 <w:rFonts w:ascii="Consolas" w:eastAsia="Consolas" w:hAnsi="Consolas" w:cs="Consolas"/>
@@ -1807,6 +2145,7 @@
               </w:rPr>
               <w:t>secureTextEntry</w:t>
             </w:r>
+            <w:proofErr w:type="spellEnd"/>
           </w:p>
         </w:tc>
         <w:tc>
@@ -1877,6 +2216,8 @@
           <w:szCs w:val="27"/>
         </w:rPr>
       </w:pPr>
+      <w:proofErr w:type="spellStart"/>
+      <w:proofErr w:type="gramStart"/>
       <w:r>
         <w:rPr>
           <w:rFonts w:ascii="Consolas" w:eastAsia="Consolas" w:hAnsi="Consolas" w:cs="Consolas"/>
@@ -1887,13 +2228,23 @@
         </w:rPr>
         <w:t>PageView</w:t>
       </w:r>
+      <w:proofErr w:type="spellEnd"/>
       <w:r>
         <w:rPr>
           <w:rFonts w:ascii="Consolas" w:eastAsia="Consolas" w:hAnsi="Consolas" w:cs="Consolas"/>
           <w:b w:val="0"/>
           <w:color w:val="4D4E53"/>
         </w:rPr>
-        <w:t>()</w:t>
+        <w:t>(</w:t>
+      </w:r>
+      <w:proofErr w:type="gramEnd"/>
+      <w:r>
+        <w:rPr>
+          <w:rFonts w:ascii="Consolas" w:eastAsia="Consolas" w:hAnsi="Consolas" w:cs="Consolas"/>
+          <w:b w:val="0"/>
+          <w:color w:val="4D4E53"/>
+        </w:rPr>
+        <w:t>)</w:t>
       </w:r>
     </w:p>
     <w:p>
@@ -1905,7 +2256,15 @@
         </w:rPr>
       </w:pPr>
       <w:r>
-        <w:t>Page View component to enfore styling</w:t>
+        <w:t xml:space="preserve">Page View component to </w:t>
+      </w:r>
+      <w:proofErr w:type="spellStart"/>
+      <w:r>
+        <w:t>enfore</w:t>
+      </w:r>
+      <w:proofErr w:type="spellEnd"/>
+      <w:r>
+        <w:t xml:space="preserve"> styling</w:t>
       </w:r>
     </w:p>
     <w:p>
@@ -2059,6 +2418,8 @@
         </w:pBdr>
         <w:spacing w:after="0"/>
       </w:pPr>
+      <w:proofErr w:type="spellStart"/>
+      <w:proofErr w:type="gramStart"/>
       <w:r>
         <w:rPr>
           <w:rFonts w:ascii="Consolas" w:eastAsia="Consolas" w:hAnsi="Consolas" w:cs="Consolas"/>
@@ -2069,13 +2430,41 @@
         </w:rPr>
         <w:t>SearchBar</w:t>
       </w:r>
+      <w:proofErr w:type="spellEnd"/>
       <w:r>
         <w:rPr>
           <w:rFonts w:ascii="Consolas" w:eastAsia="Consolas" w:hAnsi="Consolas" w:cs="Consolas"/>
           <w:b/>
           <w:color w:val="4D4E53"/>
         </w:rPr>
-        <w:t>(children, value, onChangeText, placeholder)</w:t>
+        <w:t>(</w:t>
+      </w:r>
+      <w:proofErr w:type="gramEnd"/>
+      <w:r>
+        <w:rPr>
+          <w:rFonts w:ascii="Consolas" w:eastAsia="Consolas" w:hAnsi="Consolas" w:cs="Consolas"/>
+          <w:b/>
+          <w:color w:val="4D4E53"/>
+        </w:rPr>
+        <w:t xml:space="preserve">children, value, </w:t>
+      </w:r>
+      <w:proofErr w:type="spellStart"/>
+      <w:r>
+        <w:rPr>
+          <w:rFonts w:ascii="Consolas" w:eastAsia="Consolas" w:hAnsi="Consolas" w:cs="Consolas"/>
+          <w:b/>
+          <w:color w:val="4D4E53"/>
+        </w:rPr>
+        <w:t>onChangeText</w:t>
+      </w:r>
+      <w:proofErr w:type="spellEnd"/>
+      <w:r>
+        <w:rPr>
+          <w:rFonts w:ascii="Consolas" w:eastAsia="Consolas" w:hAnsi="Consolas" w:cs="Consolas"/>
+          <w:b/>
+          <w:color w:val="4D4E53"/>
+        </w:rPr>
+        <w:t>, placeholder)</w:t>
       </w:r>
     </w:p>
     <w:p>
@@ -2087,7 +2476,15 @@
         </w:rPr>
       </w:pPr>
       <w:r>
-        <w:t>Page View component to enfore styling</w:t>
+        <w:t xml:space="preserve">Page View component to </w:t>
+      </w:r>
+      <w:proofErr w:type="spellStart"/>
+      <w:r>
+        <w:t>enfore</w:t>
+      </w:r>
+      <w:proofErr w:type="spellEnd"/>
+      <w:r>
+        <w:t xml:space="preserve"> styling</w:t>
       </w:r>
     </w:p>
     <w:p>
@@ -2428,6 +2825,7 @@
                 <w:szCs w:val="21"/>
               </w:rPr>
             </w:pPr>
+            <w:proofErr w:type="spellStart"/>
             <w:r>
               <w:rPr>
                 <w:rFonts w:ascii="Consolas" w:eastAsia="Consolas" w:hAnsi="Consolas" w:cs="Consolas"/>
@@ -2437,6 +2835,7 @@
               </w:rPr>
               <w:t>onChangeText</w:t>
             </w:r>
+            <w:proofErr w:type="spellEnd"/>
           </w:p>
         </w:tc>
         <w:tc>
@@ -2600,6 +2999,7 @@
           <w:szCs w:val="27"/>
         </w:rPr>
       </w:pPr>
+      <w:proofErr w:type="spellStart"/>
       <w:r>
         <w:rPr>
           <w:rFonts w:ascii="Consolas" w:eastAsia="Consolas" w:hAnsi="Consolas" w:cs="Consolas"/>
@@ -2611,6 +3011,7 @@
         <w:lastRenderedPageBreak/>
         <w:t>SmallCard</w:t>
       </w:r>
+      <w:proofErr w:type="spellEnd"/>
       <w:r>
         <w:rPr>
           <w:rFonts w:ascii="Consolas" w:eastAsia="Consolas" w:hAnsi="Consolas" w:cs="Consolas"/>
@@ -2877,6 +3278,7 @@
           <w:szCs w:val="27"/>
         </w:rPr>
       </w:pPr>
+      <w:proofErr w:type="spellStart"/>
       <w:r>
         <w:rPr>
           <w:rFonts w:ascii="Consolas" w:eastAsia="Consolas" w:hAnsi="Consolas" w:cs="Consolas"/>
@@ -2887,6 +3289,7 @@
         </w:rPr>
         <w:t>SmallHeader</w:t>
       </w:r>
+      <w:proofErr w:type="spellEnd"/>
       <w:r>
         <w:rPr>
           <w:rFonts w:ascii="Consolas" w:eastAsia="Consolas" w:hAnsi="Consolas" w:cs="Consolas"/>
@@ -3187,7 +3590,15 @@
         </w:rPr>
       </w:pPr>
       <w:r>
-        <w:t>Spinner for async loading</w:t>
+        <w:t xml:space="preserve">Spinner for </w:t>
+      </w:r>
+      <w:proofErr w:type="spellStart"/>
+      <w:r>
+        <w:t>async</w:t>
+      </w:r>
+      <w:proofErr w:type="spellEnd"/>
+      <w:r>
+        <w:t xml:space="preserve"> loading</w:t>
       </w:r>
     </w:p>
     <w:p>
@@ -3419,6 +3830,7 @@
           <w:szCs w:val="45"/>
         </w:rPr>
       </w:pPr>
+      <w:proofErr w:type="gramStart"/>
       <w:r>
         <w:rPr>
           <w:sz w:val="45"/>
@@ -3432,7 +3844,16 @@
           <w:sz w:val="45"/>
           <w:szCs w:val="45"/>
         </w:rPr>
-        <w:t>()</w:t>
+        <w:t>(</w:t>
+      </w:r>
+      <w:proofErr w:type="gramEnd"/>
+      <w:r>
+        <w:rPr>
+          <w:rFonts w:ascii="Consolas" w:eastAsia="Consolas" w:hAnsi="Consolas" w:cs="Consolas"/>
+          <w:sz w:val="45"/>
+          <w:szCs w:val="45"/>
+        </w:rPr>
+        <w:t>)</w:t>
       </w:r>
     </w:p>
     <w:p>
@@ -3487,48 +3908,10 @@
           <w:sz w:val="27"/>
           <w:szCs w:val="27"/>
         </w:rPr>
-        <w:t>new Browse()</w:t>
-      </w:r>
-    </w:p>
-    <w:p>
-      <w:pPr>
-        <w:pBdr>
-          <w:left w:val="single" w:sz="12" w:space="0" w:color="DDDDDD"/>
-        </w:pBdr>
-        <w:rPr>
-          <w:rFonts w:ascii="Times New Roman" w:eastAsia="Times New Roman" w:hAnsi="Times New Roman" w:cs="Times New Roman"/>
-          <w:sz w:val="24"/>
-          <w:szCs w:val="24"/>
-        </w:rPr>
-      </w:pPr>
-      <w:r>
-        <w:t>Source:</w:t>
-      </w:r>
-    </w:p>
-    <w:p>
-      <w:pPr>
-        <w:pStyle w:val="Heading3"/>
-        <w:spacing w:before="0" w:after="180"/>
-        <w:ind w:left="1050" w:hanging="960"/>
-        <w:rPr>
-          <w:sz w:val="45"/>
-          <w:szCs w:val="45"/>
-        </w:rPr>
-      </w:pPr>
-      <w:r>
-        <w:rPr>
-          <w:sz w:val="45"/>
-          <w:szCs w:val="45"/>
-        </w:rPr>
-        <w:lastRenderedPageBreak/>
-        <w:t>Members</w:t>
-      </w:r>
-    </w:p>
-    <w:p>
-      <w:pPr>
-        <w:pStyle w:val="Heading4"/>
-        <w:spacing w:before="0" w:after="180"/>
-        <w:ind w:left="1050" w:hanging="960"/>
+        <w:t xml:space="preserve">new </w:t>
+      </w:r>
+      <w:proofErr w:type="gramStart"/>
+      <w:r>
         <w:rPr>
           <w:rFonts w:ascii="Consolas" w:eastAsia="Consolas" w:hAnsi="Consolas" w:cs="Consolas"/>
           <w:b w:val="0"/>
@@ -3536,7 +3919,9 @@
           <w:sz w:val="27"/>
           <w:szCs w:val="27"/>
         </w:rPr>
-      </w:pPr>
+        <w:t>Browse(</w:t>
+      </w:r>
+      <w:proofErr w:type="gramEnd"/>
       <w:r>
         <w:rPr>
           <w:rFonts w:ascii="Consolas" w:eastAsia="Consolas" w:hAnsi="Consolas" w:cs="Consolas"/>
@@ -3545,8 +3930,68 @@
           <w:sz w:val="27"/>
           <w:szCs w:val="27"/>
         </w:rPr>
+        <w:t>)</w:t>
+      </w:r>
+    </w:p>
+    <w:p>
+      <w:pPr>
+        <w:pBdr>
+          <w:left w:val="single" w:sz="12" w:space="0" w:color="DDDDDD"/>
+        </w:pBdr>
+        <w:rPr>
+          <w:rFonts w:ascii="Times New Roman" w:eastAsia="Times New Roman" w:hAnsi="Times New Roman" w:cs="Times New Roman"/>
+          <w:sz w:val="24"/>
+          <w:szCs w:val="24"/>
+        </w:rPr>
+      </w:pPr>
+      <w:r>
+        <w:t>Source:</w:t>
+      </w:r>
+    </w:p>
+    <w:p>
+      <w:pPr>
+        <w:pStyle w:val="Heading3"/>
+        <w:spacing w:before="0" w:after="180"/>
+        <w:ind w:left="1050" w:hanging="960"/>
+        <w:rPr>
+          <w:sz w:val="45"/>
+          <w:szCs w:val="45"/>
+        </w:rPr>
+      </w:pPr>
+      <w:r>
+        <w:rPr>
+          <w:sz w:val="45"/>
+          <w:szCs w:val="45"/>
+        </w:rPr>
+        <w:lastRenderedPageBreak/>
+        <w:t>Members</w:t>
+      </w:r>
+    </w:p>
+    <w:p>
+      <w:pPr>
+        <w:pStyle w:val="Heading4"/>
+        <w:spacing w:before="0" w:after="180"/>
+        <w:ind w:left="1050" w:hanging="960"/>
+        <w:rPr>
+          <w:rFonts w:ascii="Consolas" w:eastAsia="Consolas" w:hAnsi="Consolas" w:cs="Consolas"/>
+          <w:b w:val="0"/>
+          <w:color w:val="4D4E53"/>
+          <w:sz w:val="27"/>
+          <w:szCs w:val="27"/>
+        </w:rPr>
+      </w:pPr>
+      <w:proofErr w:type="spellStart"/>
+      <w:r>
+        <w:rPr>
+          <w:rFonts w:ascii="Consolas" w:eastAsia="Consolas" w:hAnsi="Consolas" w:cs="Consolas"/>
+          <w:b w:val="0"/>
+          <w:color w:val="4D4E53"/>
+          <w:sz w:val="27"/>
+          <w:szCs w:val="27"/>
+        </w:rPr>
         <w:t>onCollectionUpdate</w:t>
       </w:r>
+      <w:proofErr w:type="spellEnd"/>
     </w:p>
     <w:p>
       <w:pPr>
@@ -3602,6 +4047,8 @@
           <w:szCs w:val="27"/>
         </w:rPr>
       </w:pPr>
+      <w:proofErr w:type="spellStart"/>
+      <w:proofErr w:type="gramStart"/>
       <w:r>
         <w:rPr>
           <w:rFonts w:ascii="Consolas" w:eastAsia="Consolas" w:hAnsi="Consolas" w:cs="Consolas"/>
@@ -3610,25 +4057,10 @@
           <w:sz w:val="27"/>
           <w:szCs w:val="27"/>
         </w:rPr>
-        <w:t>componentDidMount()</w:t>
-      </w:r>
-    </w:p>
-    <w:p>
-      <w:pPr>
-        <w:rPr>
-          <w:rFonts w:ascii="Times New Roman" w:eastAsia="Times New Roman" w:hAnsi="Times New Roman" w:cs="Times New Roman"/>
-          <w:sz w:val="24"/>
-          <w:szCs w:val="24"/>
-        </w:rPr>
-      </w:pPr>
-      <w:r>
-        <w:t>When the application officially launches, this will create a list of postings that will appear on the browse page.</w:t>
-      </w:r>
-    </w:p>
-    <w:p>
-      <w:pPr>
-        <w:pStyle w:val="Heading4"/>
-        <w:spacing w:before="0" w:after="180"/>
+        <w:t>componentDidMount</w:t>
+      </w:r>
+      <w:proofErr w:type="spellEnd"/>
+      <w:r>
         <w:rPr>
           <w:rFonts w:ascii="Consolas" w:eastAsia="Consolas" w:hAnsi="Consolas" w:cs="Consolas"/>
           <w:b w:val="0"/>
@@ -3636,7 +4068,9 @@
           <w:sz w:val="27"/>
           <w:szCs w:val="27"/>
         </w:rPr>
-      </w:pPr>
+        <w:t>(</w:t>
+      </w:r>
+      <w:proofErr w:type="gramEnd"/>
       <w:r>
         <w:rPr>
           <w:rFonts w:ascii="Consolas" w:eastAsia="Consolas" w:hAnsi="Consolas" w:cs="Consolas"/>
@@ -3645,7 +4079,7 @@
           <w:sz w:val="27"/>
           <w:szCs w:val="27"/>
         </w:rPr>
-        <w:t>componentWillUnmount()</w:t>
+        <w:t>)</w:t>
       </w:r>
     </w:p>
     <w:p>
@@ -3657,7 +4091,7 @@
         </w:rPr>
       </w:pPr>
       <w:r>
-        <w:t>Right before a component is unmonted and destroyed, this method resets the unsubscribe variable of the class. This kills the communication between the application and the hosting server containing the data, firebase.</w:t>
+        <w:t>When the application officially launches, this will create a list of postings that will appear on the browse page.</w:t>
       </w:r>
     </w:p>
     <w:p>
@@ -3672,6 +4106,8 @@
           <w:szCs w:val="27"/>
         </w:rPr>
       </w:pPr>
+      <w:proofErr w:type="spellStart"/>
+      <w:proofErr w:type="gramStart"/>
       <w:r>
         <w:rPr>
           <w:rFonts w:ascii="Consolas" w:eastAsia="Consolas" w:hAnsi="Consolas" w:cs="Consolas"/>
@@ -3680,92 +4116,10 @@
           <w:sz w:val="27"/>
           <w:szCs w:val="27"/>
         </w:rPr>
-        <w:t>render()</w:t>
-      </w:r>
-    </w:p>
-    <w:p>
-      <w:pPr>
-        <w:rPr>
-          <w:rFonts w:ascii="Times New Roman" w:eastAsia="Times New Roman" w:hAnsi="Times New Roman" w:cs="Times New Roman"/>
-          <w:sz w:val="24"/>
-          <w:szCs w:val="24"/>
-        </w:rPr>
-      </w:pPr>
-      <w:r>
-        <w:t>Contains the layout and displays the browse page of the application when called.</w:t>
-      </w:r>
-    </w:p>
-    <w:p>
-      <w:pPr>
-        <w:pBdr>
-          <w:left w:val="single" w:sz="12" w:space="0" w:color="DDDDDD"/>
-        </w:pBdr>
-      </w:pPr>
-      <w:r>
-        <w:t>Source:</w:t>
-      </w:r>
-    </w:p>
-    <w:p>
-      <w:pPr>
-        <w:pStyle w:val="Heading2"/>
-        <w:spacing w:before="0" w:after="180"/>
-        <w:rPr>
-          <w:sz w:val="45"/>
-          <w:szCs w:val="45"/>
-        </w:rPr>
-      </w:pPr>
-      <w:r>
-        <w:rPr>
-          <w:sz w:val="45"/>
-          <w:szCs w:val="45"/>
-        </w:rPr>
-        <w:t>Inbox</w:t>
-      </w:r>
-      <w:r>
-        <w:rPr>
-          <w:rFonts w:ascii="Consolas" w:eastAsia="Consolas" w:hAnsi="Consolas" w:cs="Consolas"/>
-          <w:sz w:val="45"/>
-          <w:szCs w:val="45"/>
-        </w:rPr>
-        <w:t>()</w:t>
-      </w:r>
-    </w:p>
-    <w:p>
-      <w:pPr>
-        <w:rPr>
-          <w:sz w:val="27"/>
-          <w:szCs w:val="27"/>
-        </w:rPr>
-      </w:pPr>
-      <w:r>
-        <w:rPr>
-          <w:sz w:val="27"/>
-          <w:szCs w:val="27"/>
-        </w:rPr>
-        <w:t>The inbox page of the application</w:t>
-      </w:r>
-    </w:p>
-    <w:p>
-      <w:pPr>
-        <w:pStyle w:val="Heading2"/>
-        <w:spacing w:before="0" w:after="180"/>
-        <w:rPr>
-          <w:sz w:val="45"/>
-          <w:szCs w:val="45"/>
-        </w:rPr>
-      </w:pPr>
-      <w:r>
-        <w:rPr>
-          <w:sz w:val="45"/>
-          <w:szCs w:val="45"/>
-        </w:rPr>
-        <w:t>Constructor</w:t>
-      </w:r>
-    </w:p>
-    <w:p>
-      <w:pPr>
-        <w:pStyle w:val="Heading4"/>
-        <w:spacing w:before="0" w:after="180"/>
+        <w:t>componentWillUnmount</w:t>
+      </w:r>
+      <w:proofErr w:type="spellEnd"/>
+      <w:r>
         <w:rPr>
           <w:rFonts w:ascii="Consolas" w:eastAsia="Consolas" w:hAnsi="Consolas" w:cs="Consolas"/>
           <w:b w:val="0"/>
@@ -3773,7 +4127,9 @@
           <w:sz w:val="27"/>
           <w:szCs w:val="27"/>
         </w:rPr>
-      </w:pPr>
+        <w:t>(</w:t>
+      </w:r>
+      <w:proofErr w:type="gramEnd"/>
       <w:r>
         <w:rPr>
           <w:rFonts w:ascii="Consolas" w:eastAsia="Consolas" w:hAnsi="Consolas" w:cs="Consolas"/>
@@ -3782,24 +4138,27 @@
           <w:sz w:val="27"/>
           <w:szCs w:val="27"/>
         </w:rPr>
-        <w:t>new Inbox()</w:t>
-      </w:r>
-    </w:p>
-    <w:p>
-      <w:pPr>
-        <w:pStyle w:val="Heading3"/>
-        <w:spacing w:before="0" w:after="180"/>
-        <w:rPr>
-          <w:sz w:val="45"/>
-          <w:szCs w:val="45"/>
-        </w:rPr>
-      </w:pPr>
-      <w:r>
-        <w:rPr>
-          <w:sz w:val="45"/>
-          <w:szCs w:val="45"/>
-        </w:rPr>
-        <w:t>Methods</w:t>
+        <w:t>)</w:t>
+      </w:r>
+    </w:p>
+    <w:p>
+      <w:pPr>
+        <w:rPr>
+          <w:rFonts w:ascii="Times New Roman" w:eastAsia="Times New Roman" w:hAnsi="Times New Roman" w:cs="Times New Roman"/>
+          <w:sz w:val="24"/>
+          <w:szCs w:val="24"/>
+        </w:rPr>
+      </w:pPr>
+      <w:r>
+        <w:t xml:space="preserve">Right before a component is </w:t>
+      </w:r>
+      <w:proofErr w:type="spellStart"/>
+      <w:r>
+        <w:t>unmonted</w:t>
+      </w:r>
+      <w:proofErr w:type="spellEnd"/>
+      <w:r>
+        <w:t xml:space="preserve"> and destroyed, this method resets the unsubscribe variable of the class. This kills the communication between the application and the hosting server containing the data, firebase.</w:t>
       </w:r>
     </w:p>
     <w:p>
@@ -3814,6 +4173,7 @@
           <w:szCs w:val="27"/>
         </w:rPr>
       </w:pPr>
+      <w:proofErr w:type="gramStart"/>
       <w:r>
         <w:rPr>
           <w:rFonts w:ascii="Consolas" w:eastAsia="Consolas" w:hAnsi="Consolas" w:cs="Consolas"/>
@@ -3822,76 +4182,10 @@
           <w:sz w:val="27"/>
           <w:szCs w:val="27"/>
         </w:rPr>
-        <w:t>render()</w:t>
-      </w:r>
-    </w:p>
-    <w:p>
-      <w:r>
-        <w:t>Contains the layout and displays the entire inbox page.</w:t>
-      </w:r>
-    </w:p>
-    <w:p>
-      <w:pPr>
-        <w:pStyle w:val="Heading2"/>
-        <w:spacing w:before="0" w:after="180"/>
-        <w:rPr>
-          <w:sz w:val="45"/>
-          <w:szCs w:val="45"/>
-        </w:rPr>
-      </w:pPr>
-      <w:r>
-        <w:rPr>
-          <w:sz w:val="45"/>
-          <w:szCs w:val="45"/>
-        </w:rPr>
-        <w:t>Login</w:t>
-      </w:r>
-      <w:r>
-        <w:rPr>
-          <w:rFonts w:ascii="Consolas" w:eastAsia="Consolas" w:hAnsi="Consolas" w:cs="Consolas"/>
-          <w:sz w:val="45"/>
-          <w:szCs w:val="45"/>
-        </w:rPr>
-        <w:t>()</w:t>
-      </w:r>
-    </w:p>
-    <w:p>
-      <w:pPr>
-        <w:rPr>
-          <w:sz w:val="27"/>
-          <w:szCs w:val="27"/>
-        </w:rPr>
-      </w:pPr>
-      <w:r>
-        <w:rPr>
-          <w:sz w:val="27"/>
-          <w:szCs w:val="27"/>
-        </w:rPr>
-        <w:t>The login page of the application. Contains all the code for the user interface visuals along with event handlers for user login.</w:t>
-      </w:r>
-    </w:p>
-    <w:p>
-      <w:pPr>
-        <w:pStyle w:val="Heading2"/>
-        <w:spacing w:before="0" w:after="180"/>
-        <w:rPr>
-          <w:sz w:val="45"/>
-          <w:szCs w:val="45"/>
-        </w:rPr>
-      </w:pPr>
-      <w:r>
-        <w:rPr>
-          <w:sz w:val="45"/>
-          <w:szCs w:val="45"/>
-        </w:rPr>
-        <w:lastRenderedPageBreak/>
-        <w:t>Constructor</w:t>
-      </w:r>
-    </w:p>
-    <w:p>
-      <w:pPr>
-        <w:pStyle w:val="Heading4"/>
-        <w:spacing w:before="0" w:after="180"/>
+        <w:t>render(</w:t>
+      </w:r>
+      <w:proofErr w:type="gramEnd"/>
+      <w:r>
         <w:rPr>
           <w:rFonts w:ascii="Consolas" w:eastAsia="Consolas" w:hAnsi="Consolas" w:cs="Consolas"/>
           <w:b w:val="0"/>
@@ -3899,8 +4193,102 @@
           <w:sz w:val="27"/>
           <w:szCs w:val="27"/>
         </w:rPr>
-      </w:pPr>
-      <w:r>
+        <w:t>)</w:t>
+      </w:r>
+    </w:p>
+    <w:p>
+      <w:pPr>
+        <w:rPr>
+          <w:rFonts w:ascii="Times New Roman" w:eastAsia="Times New Roman" w:hAnsi="Times New Roman" w:cs="Times New Roman"/>
+          <w:sz w:val="24"/>
+          <w:szCs w:val="24"/>
+        </w:rPr>
+      </w:pPr>
+      <w:r>
+        <w:t>Contains the layout and displays the browse page of the application when called.</w:t>
+      </w:r>
+    </w:p>
+    <w:p>
+      <w:pPr>
+        <w:pBdr>
+          <w:left w:val="single" w:sz="12" w:space="0" w:color="DDDDDD"/>
+        </w:pBdr>
+      </w:pPr>
+      <w:r>
+        <w:t>Source:</w:t>
+      </w:r>
+    </w:p>
+    <w:p>
+      <w:pPr>
+        <w:pStyle w:val="Heading2"/>
+        <w:spacing w:before="0" w:after="180"/>
+        <w:rPr>
+          <w:sz w:val="45"/>
+          <w:szCs w:val="45"/>
+        </w:rPr>
+      </w:pPr>
+      <w:proofErr w:type="gramStart"/>
+      <w:r>
+        <w:rPr>
+          <w:sz w:val="45"/>
+          <w:szCs w:val="45"/>
+        </w:rPr>
+        <w:t>Inbox</w:t>
+      </w:r>
+      <w:r>
+        <w:rPr>
+          <w:rFonts w:ascii="Consolas" w:eastAsia="Consolas" w:hAnsi="Consolas" w:cs="Consolas"/>
+          <w:sz w:val="45"/>
+          <w:szCs w:val="45"/>
+        </w:rPr>
+        <w:t>(</w:t>
+      </w:r>
+      <w:proofErr w:type="gramEnd"/>
+      <w:r>
+        <w:rPr>
+          <w:rFonts w:ascii="Consolas" w:eastAsia="Consolas" w:hAnsi="Consolas" w:cs="Consolas"/>
+          <w:sz w:val="45"/>
+          <w:szCs w:val="45"/>
+        </w:rPr>
+        <w:t>)</w:t>
+      </w:r>
+    </w:p>
+    <w:p>
+      <w:pPr>
+        <w:rPr>
+          <w:sz w:val="27"/>
+          <w:szCs w:val="27"/>
+        </w:rPr>
+      </w:pPr>
+      <w:r>
+        <w:rPr>
+          <w:sz w:val="27"/>
+          <w:szCs w:val="27"/>
+        </w:rPr>
+        <w:t>The inbox page of the application</w:t>
+      </w:r>
+    </w:p>
+    <w:p>
+      <w:pPr>
+        <w:pStyle w:val="Heading2"/>
+        <w:spacing w:before="0" w:after="180"/>
+        <w:rPr>
+          <w:sz w:val="45"/>
+          <w:szCs w:val="45"/>
+        </w:rPr>
+      </w:pPr>
+      <w:r>
+        <w:rPr>
+          <w:sz w:val="45"/>
+          <w:szCs w:val="45"/>
+        </w:rPr>
+        <w:t>Constructor</w:t>
+      </w:r>
+    </w:p>
+    <w:p>
+      <w:pPr>
+        <w:pStyle w:val="Heading4"/>
+        <w:spacing w:before="0" w:after="180"/>
         <w:rPr>
           <w:rFonts w:ascii="Consolas" w:eastAsia="Consolas" w:hAnsi="Consolas" w:cs="Consolas"/>
           <w:b w:val="0"/>
@@ -3908,30 +4296,8 @@
           <w:sz w:val="27"/>
           <w:szCs w:val="27"/>
         </w:rPr>
-        <w:t>new Login()</w:t>
-      </w:r>
-    </w:p>
-    <w:p>
-      <w:pPr>
-        <w:pStyle w:val="Heading3"/>
-        <w:spacing w:before="0" w:after="180"/>
-        <w:rPr>
-          <w:sz w:val="45"/>
-          <w:szCs w:val="45"/>
-        </w:rPr>
-      </w:pPr>
-      <w:r>
-        <w:rPr>
-          <w:sz w:val="45"/>
-          <w:szCs w:val="45"/>
-        </w:rPr>
-        <w:t>Methods</w:t>
-      </w:r>
-    </w:p>
-    <w:p>
-      <w:pPr>
-        <w:pStyle w:val="Heading4"/>
-        <w:spacing w:before="0" w:after="180"/>
+      </w:pPr>
+      <w:r>
         <w:rPr>
           <w:rFonts w:ascii="Consolas" w:eastAsia="Consolas" w:hAnsi="Consolas" w:cs="Consolas"/>
           <w:b w:val="0"/>
@@ -3939,7 +4305,9 @@
           <w:sz w:val="27"/>
           <w:szCs w:val="27"/>
         </w:rPr>
-      </w:pPr>
+        <w:t xml:space="preserve">new </w:t>
+      </w:r>
+      <w:proofErr w:type="gramStart"/>
       <w:r>
         <w:rPr>
           <w:rFonts w:ascii="Consolas" w:eastAsia="Consolas" w:hAnsi="Consolas" w:cs="Consolas"/>
@@ -3948,25 +4316,10 @@
           <w:sz w:val="27"/>
           <w:szCs w:val="27"/>
         </w:rPr>
-        <w:t>render()</w:t>
-      </w:r>
-    </w:p>
-    <w:p>
-      <w:pPr>
-        <w:rPr>
-          <w:rFonts w:ascii="Times New Roman" w:eastAsia="Times New Roman" w:hAnsi="Times New Roman" w:cs="Times New Roman"/>
-          <w:sz w:val="24"/>
-          <w:szCs w:val="24"/>
-        </w:rPr>
-      </w:pPr>
-      <w:r>
-        <w:t>Presents the layout and displays the entire login page.</w:t>
-      </w:r>
-    </w:p>
-    <w:p>
-      <w:pPr>
-        <w:pStyle w:val="Heading4"/>
-        <w:spacing w:before="0" w:after="180"/>
+        <w:t>Inbox(</w:t>
+      </w:r>
+      <w:proofErr w:type="gramEnd"/>
+      <w:r>
         <w:rPr>
           <w:rFonts w:ascii="Consolas" w:eastAsia="Consolas" w:hAnsi="Consolas" w:cs="Consolas"/>
           <w:b w:val="0"/>
@@ -3974,8 +4327,30 @@
           <w:sz w:val="27"/>
           <w:szCs w:val="27"/>
         </w:rPr>
-      </w:pPr>
-      <w:r>
+        <w:t>)</w:t>
+      </w:r>
+    </w:p>
+    <w:p>
+      <w:pPr>
+        <w:pStyle w:val="Heading3"/>
+        <w:spacing w:before="0" w:after="180"/>
+        <w:rPr>
+          <w:sz w:val="45"/>
+          <w:szCs w:val="45"/>
+        </w:rPr>
+      </w:pPr>
+      <w:r>
+        <w:rPr>
+          <w:sz w:val="45"/>
+          <w:szCs w:val="45"/>
+        </w:rPr>
+        <w:t>Methods</w:t>
+      </w:r>
+    </w:p>
+    <w:p>
+      <w:pPr>
+        <w:pStyle w:val="Heading4"/>
+        <w:spacing w:before="0" w:after="180"/>
         <w:rPr>
           <w:rFonts w:ascii="Consolas" w:eastAsia="Consolas" w:hAnsi="Consolas" w:cs="Consolas"/>
           <w:b w:val="0"/>
@@ -3983,75 +4358,9 @@
           <w:sz w:val="27"/>
           <w:szCs w:val="27"/>
         </w:rPr>
-        <w:t>renderButton()</w:t>
-      </w:r>
-    </w:p>
-    <w:p>
-      <w:r>
-        <w:t>Renders the spinning icon when the user attempts to login / register.</w:t>
-      </w:r>
-    </w:p>
-    <w:p>
-      <w:pPr>
-        <w:pStyle w:val="Heading2"/>
-        <w:spacing w:before="0" w:after="180"/>
-        <w:rPr>
-          <w:sz w:val="45"/>
-          <w:szCs w:val="45"/>
-        </w:rPr>
-      </w:pPr>
-      <w:r>
-        <w:rPr>
-          <w:sz w:val="45"/>
-          <w:szCs w:val="45"/>
-        </w:rPr>
-        <w:t>Settings</w:t>
-      </w:r>
-      <w:r>
-        <w:rPr>
-          <w:rFonts w:ascii="Consolas" w:eastAsia="Consolas" w:hAnsi="Consolas" w:cs="Consolas"/>
-          <w:sz w:val="45"/>
-          <w:szCs w:val="45"/>
-        </w:rPr>
-        <w:t>()</w:t>
-      </w:r>
-    </w:p>
-    <w:p>
-      <w:pPr>
-        <w:rPr>
-          <w:sz w:val="27"/>
-          <w:szCs w:val="27"/>
-        </w:rPr>
-      </w:pPr>
-      <w:r>
-        <w:rPr>
-          <w:sz w:val="27"/>
-          <w:szCs w:val="27"/>
-        </w:rPr>
-        <w:t>The settings page of the application. No functionality implemented for this page yet.</w:t>
-      </w:r>
-    </w:p>
-    <w:p>
-      <w:pPr>
-        <w:pStyle w:val="Heading2"/>
-        <w:spacing w:before="0" w:after="180"/>
-        <w:rPr>
-          <w:sz w:val="45"/>
-          <w:szCs w:val="45"/>
-        </w:rPr>
-      </w:pPr>
-      <w:r>
-        <w:rPr>
-          <w:sz w:val="45"/>
-          <w:szCs w:val="45"/>
-        </w:rPr>
-        <w:t>Constructor</w:t>
-      </w:r>
-    </w:p>
-    <w:p>
-      <w:pPr>
-        <w:pStyle w:val="Heading4"/>
-        <w:spacing w:before="0" w:after="180"/>
+      </w:pPr>
+      <w:proofErr w:type="gramStart"/>
+      <w:r>
         <w:rPr>
           <w:rFonts w:ascii="Consolas" w:eastAsia="Consolas" w:hAnsi="Consolas" w:cs="Consolas"/>
           <w:b w:val="0"/>
@@ -4059,7 +4368,9 @@
           <w:sz w:val="27"/>
           <w:szCs w:val="27"/>
         </w:rPr>
-      </w:pPr>
+        <w:t>render(</w:t>
+      </w:r>
+      <w:proofErr w:type="gramEnd"/>
       <w:r>
         <w:rPr>
           <w:rFonts w:ascii="Consolas" w:eastAsia="Consolas" w:hAnsi="Consolas" w:cs="Consolas"/>
@@ -4068,24 +4379,80 @@
           <w:sz w:val="27"/>
           <w:szCs w:val="27"/>
         </w:rPr>
-        <w:t>new Settings()</w:t>
-      </w:r>
-    </w:p>
-    <w:p>
-      <w:pPr>
-        <w:pStyle w:val="Heading3"/>
+        <w:t>)</w:t>
+      </w:r>
+    </w:p>
+    <w:p>
+      <w:r>
+        <w:t>Contains the layout and displays the entire inbox page.</w:t>
+      </w:r>
+    </w:p>
+    <w:p>
+      <w:pPr>
+        <w:pStyle w:val="Heading2"/>
         <w:spacing w:before="0" w:after="180"/>
         <w:rPr>
           <w:sz w:val="45"/>
           <w:szCs w:val="45"/>
         </w:rPr>
       </w:pPr>
+      <w:proofErr w:type="gramStart"/>
       <w:r>
         <w:rPr>
           <w:sz w:val="45"/>
           <w:szCs w:val="45"/>
         </w:rPr>
-        <w:t>Methods</w:t>
+        <w:t>Login</w:t>
+      </w:r>
+      <w:r>
+        <w:rPr>
+          <w:rFonts w:ascii="Consolas" w:eastAsia="Consolas" w:hAnsi="Consolas" w:cs="Consolas"/>
+          <w:sz w:val="45"/>
+          <w:szCs w:val="45"/>
+        </w:rPr>
+        <w:t>(</w:t>
+      </w:r>
+      <w:proofErr w:type="gramEnd"/>
+      <w:r>
+        <w:rPr>
+          <w:rFonts w:ascii="Consolas" w:eastAsia="Consolas" w:hAnsi="Consolas" w:cs="Consolas"/>
+          <w:sz w:val="45"/>
+          <w:szCs w:val="45"/>
+        </w:rPr>
+        <w:t>)</w:t>
+      </w:r>
+    </w:p>
+    <w:p>
+      <w:pPr>
+        <w:rPr>
+          <w:sz w:val="27"/>
+          <w:szCs w:val="27"/>
+        </w:rPr>
+      </w:pPr>
+      <w:r>
+        <w:rPr>
+          <w:sz w:val="27"/>
+          <w:szCs w:val="27"/>
+        </w:rPr>
+        <w:t>The login page of the application. Contains all the code for the user interface visuals along with event handlers for user login.</w:t>
+      </w:r>
+    </w:p>
+    <w:p>
+      <w:pPr>
+        <w:pStyle w:val="Heading2"/>
+        <w:spacing w:before="0" w:after="180"/>
+        <w:rPr>
+          <w:sz w:val="45"/>
+          <w:szCs w:val="45"/>
+        </w:rPr>
+      </w:pPr>
+      <w:r>
+        <w:rPr>
+          <w:sz w:val="45"/>
+          <w:szCs w:val="45"/>
+        </w:rPr>
+        <w:lastRenderedPageBreak/>
+        <w:t>Constructor</w:t>
       </w:r>
     </w:p>
     <w:p>
@@ -4108,7 +4475,309 @@
           <w:sz w:val="27"/>
           <w:szCs w:val="27"/>
         </w:rPr>
-        <w:t>render()</w:t>
+        <w:t xml:space="preserve">new </w:t>
+      </w:r>
+      <w:proofErr w:type="gramStart"/>
+      <w:r>
+        <w:rPr>
+          <w:rFonts w:ascii="Consolas" w:eastAsia="Consolas" w:hAnsi="Consolas" w:cs="Consolas"/>
+          <w:b w:val="0"/>
+          <w:color w:val="4D4E53"/>
+          <w:sz w:val="27"/>
+          <w:szCs w:val="27"/>
+        </w:rPr>
+        <w:t>Login(</w:t>
+      </w:r>
+      <w:proofErr w:type="gramEnd"/>
+      <w:r>
+        <w:rPr>
+          <w:rFonts w:ascii="Consolas" w:eastAsia="Consolas" w:hAnsi="Consolas" w:cs="Consolas"/>
+          <w:b w:val="0"/>
+          <w:color w:val="4D4E53"/>
+          <w:sz w:val="27"/>
+          <w:szCs w:val="27"/>
+        </w:rPr>
+        <w:t>)</w:t>
+      </w:r>
+    </w:p>
+    <w:p>
+      <w:pPr>
+        <w:pStyle w:val="Heading3"/>
+        <w:spacing w:before="0" w:after="180"/>
+        <w:rPr>
+          <w:sz w:val="45"/>
+          <w:szCs w:val="45"/>
+        </w:rPr>
+      </w:pPr>
+      <w:r>
+        <w:rPr>
+          <w:sz w:val="45"/>
+          <w:szCs w:val="45"/>
+        </w:rPr>
+        <w:t>Methods</w:t>
+      </w:r>
+    </w:p>
+    <w:p>
+      <w:pPr>
+        <w:pStyle w:val="Heading4"/>
+        <w:spacing w:before="0" w:after="180"/>
+        <w:rPr>
+          <w:rFonts w:ascii="Consolas" w:eastAsia="Consolas" w:hAnsi="Consolas" w:cs="Consolas"/>
+          <w:b w:val="0"/>
+          <w:color w:val="4D4E53"/>
+          <w:sz w:val="27"/>
+          <w:szCs w:val="27"/>
+        </w:rPr>
+      </w:pPr>
+      <w:proofErr w:type="gramStart"/>
+      <w:r>
+        <w:rPr>
+          <w:rFonts w:ascii="Consolas" w:eastAsia="Consolas" w:hAnsi="Consolas" w:cs="Consolas"/>
+          <w:b w:val="0"/>
+          <w:color w:val="4D4E53"/>
+          <w:sz w:val="27"/>
+          <w:szCs w:val="27"/>
+        </w:rPr>
+        <w:t>render(</w:t>
+      </w:r>
+      <w:proofErr w:type="gramEnd"/>
+      <w:r>
+        <w:rPr>
+          <w:rFonts w:ascii="Consolas" w:eastAsia="Consolas" w:hAnsi="Consolas" w:cs="Consolas"/>
+          <w:b w:val="0"/>
+          <w:color w:val="4D4E53"/>
+          <w:sz w:val="27"/>
+          <w:szCs w:val="27"/>
+        </w:rPr>
+        <w:t>)</w:t>
+      </w:r>
+    </w:p>
+    <w:p>
+      <w:pPr>
+        <w:rPr>
+          <w:rFonts w:ascii="Times New Roman" w:eastAsia="Times New Roman" w:hAnsi="Times New Roman" w:cs="Times New Roman"/>
+          <w:sz w:val="24"/>
+          <w:szCs w:val="24"/>
+        </w:rPr>
+      </w:pPr>
+      <w:r>
+        <w:t>Presents the layout and displays the entire login page.</w:t>
+      </w:r>
+    </w:p>
+    <w:p>
+      <w:pPr>
+        <w:pStyle w:val="Heading4"/>
+        <w:spacing w:before="0" w:after="180"/>
+        <w:rPr>
+          <w:rFonts w:ascii="Consolas" w:eastAsia="Consolas" w:hAnsi="Consolas" w:cs="Consolas"/>
+          <w:b w:val="0"/>
+          <w:color w:val="4D4E53"/>
+          <w:sz w:val="27"/>
+          <w:szCs w:val="27"/>
+        </w:rPr>
+      </w:pPr>
+      <w:proofErr w:type="spellStart"/>
+      <w:proofErr w:type="gramStart"/>
+      <w:r>
+        <w:rPr>
+          <w:rFonts w:ascii="Consolas" w:eastAsia="Consolas" w:hAnsi="Consolas" w:cs="Consolas"/>
+          <w:b w:val="0"/>
+          <w:color w:val="4D4E53"/>
+          <w:sz w:val="27"/>
+          <w:szCs w:val="27"/>
+        </w:rPr>
+        <w:t>renderButton</w:t>
+      </w:r>
+      <w:proofErr w:type="spellEnd"/>
+      <w:r>
+        <w:rPr>
+          <w:rFonts w:ascii="Consolas" w:eastAsia="Consolas" w:hAnsi="Consolas" w:cs="Consolas"/>
+          <w:b w:val="0"/>
+          <w:color w:val="4D4E53"/>
+          <w:sz w:val="27"/>
+          <w:szCs w:val="27"/>
+        </w:rPr>
+        <w:t>(</w:t>
+      </w:r>
+      <w:proofErr w:type="gramEnd"/>
+      <w:r>
+        <w:rPr>
+          <w:rFonts w:ascii="Consolas" w:eastAsia="Consolas" w:hAnsi="Consolas" w:cs="Consolas"/>
+          <w:b w:val="0"/>
+          <w:color w:val="4D4E53"/>
+          <w:sz w:val="27"/>
+          <w:szCs w:val="27"/>
+        </w:rPr>
+        <w:t>)</w:t>
+      </w:r>
+    </w:p>
+    <w:p>
+      <w:r>
+        <w:t>Renders the spinning icon when the user attempts to login / register.</w:t>
+      </w:r>
+    </w:p>
+    <w:p>
+      <w:pPr>
+        <w:pStyle w:val="Heading2"/>
+        <w:spacing w:before="0" w:after="180"/>
+        <w:rPr>
+          <w:sz w:val="45"/>
+          <w:szCs w:val="45"/>
+        </w:rPr>
+      </w:pPr>
+      <w:proofErr w:type="gramStart"/>
+      <w:r>
+        <w:rPr>
+          <w:sz w:val="45"/>
+          <w:szCs w:val="45"/>
+        </w:rPr>
+        <w:t>Settings</w:t>
+      </w:r>
+      <w:r>
+        <w:rPr>
+          <w:rFonts w:ascii="Consolas" w:eastAsia="Consolas" w:hAnsi="Consolas" w:cs="Consolas"/>
+          <w:sz w:val="45"/>
+          <w:szCs w:val="45"/>
+        </w:rPr>
+        <w:t>(</w:t>
+      </w:r>
+      <w:proofErr w:type="gramEnd"/>
+      <w:r>
+        <w:rPr>
+          <w:rFonts w:ascii="Consolas" w:eastAsia="Consolas" w:hAnsi="Consolas" w:cs="Consolas"/>
+          <w:sz w:val="45"/>
+          <w:szCs w:val="45"/>
+        </w:rPr>
+        <w:t>)</w:t>
+      </w:r>
+    </w:p>
+    <w:p>
+      <w:pPr>
+        <w:rPr>
+          <w:sz w:val="27"/>
+          <w:szCs w:val="27"/>
+        </w:rPr>
+      </w:pPr>
+      <w:r>
+        <w:rPr>
+          <w:sz w:val="27"/>
+          <w:szCs w:val="27"/>
+        </w:rPr>
+        <w:t>The settings page of the application. No functionality implemented for this page yet.</w:t>
+      </w:r>
+    </w:p>
+    <w:p>
+      <w:pPr>
+        <w:pStyle w:val="Heading2"/>
+        <w:spacing w:before="0" w:after="180"/>
+        <w:rPr>
+          <w:sz w:val="45"/>
+          <w:szCs w:val="45"/>
+        </w:rPr>
+      </w:pPr>
+      <w:r>
+        <w:rPr>
+          <w:sz w:val="45"/>
+          <w:szCs w:val="45"/>
+        </w:rPr>
+        <w:t>Constructor</w:t>
+      </w:r>
+    </w:p>
+    <w:p>
+      <w:pPr>
+        <w:pStyle w:val="Heading4"/>
+        <w:spacing w:before="0" w:after="180"/>
+        <w:rPr>
+          <w:rFonts w:ascii="Consolas" w:eastAsia="Consolas" w:hAnsi="Consolas" w:cs="Consolas"/>
+          <w:b w:val="0"/>
+          <w:color w:val="4D4E53"/>
+          <w:sz w:val="27"/>
+          <w:szCs w:val="27"/>
+        </w:rPr>
+      </w:pPr>
+      <w:r>
+        <w:rPr>
+          <w:rFonts w:ascii="Consolas" w:eastAsia="Consolas" w:hAnsi="Consolas" w:cs="Consolas"/>
+          <w:b w:val="0"/>
+          <w:color w:val="4D4E53"/>
+          <w:sz w:val="27"/>
+          <w:szCs w:val="27"/>
+        </w:rPr>
+        <w:t xml:space="preserve">new </w:t>
+      </w:r>
+      <w:proofErr w:type="gramStart"/>
+      <w:r>
+        <w:rPr>
+          <w:rFonts w:ascii="Consolas" w:eastAsia="Consolas" w:hAnsi="Consolas" w:cs="Consolas"/>
+          <w:b w:val="0"/>
+          <w:color w:val="4D4E53"/>
+          <w:sz w:val="27"/>
+          <w:szCs w:val="27"/>
+        </w:rPr>
+        <w:t>Settings(</w:t>
+      </w:r>
+      <w:proofErr w:type="gramEnd"/>
+      <w:r>
+        <w:rPr>
+          <w:rFonts w:ascii="Consolas" w:eastAsia="Consolas" w:hAnsi="Consolas" w:cs="Consolas"/>
+          <w:b w:val="0"/>
+          <w:color w:val="4D4E53"/>
+          <w:sz w:val="27"/>
+          <w:szCs w:val="27"/>
+        </w:rPr>
+        <w:t>)</w:t>
+      </w:r>
+    </w:p>
+    <w:p>
+      <w:pPr>
+        <w:pStyle w:val="Heading3"/>
+        <w:spacing w:before="0" w:after="180"/>
+        <w:rPr>
+          <w:sz w:val="45"/>
+          <w:szCs w:val="45"/>
+        </w:rPr>
+      </w:pPr>
+      <w:r>
+        <w:rPr>
+          <w:sz w:val="45"/>
+          <w:szCs w:val="45"/>
+        </w:rPr>
+        <w:t>Methods</w:t>
+      </w:r>
+    </w:p>
+    <w:p>
+      <w:pPr>
+        <w:pStyle w:val="Heading4"/>
+        <w:spacing w:before="0" w:after="180"/>
+        <w:rPr>
+          <w:rFonts w:ascii="Consolas" w:eastAsia="Consolas" w:hAnsi="Consolas" w:cs="Consolas"/>
+          <w:b w:val="0"/>
+          <w:color w:val="4D4E53"/>
+          <w:sz w:val="27"/>
+          <w:szCs w:val="27"/>
+        </w:rPr>
+      </w:pPr>
+      <w:proofErr w:type="gramStart"/>
+      <w:r>
+        <w:rPr>
+          <w:rFonts w:ascii="Consolas" w:eastAsia="Consolas" w:hAnsi="Consolas" w:cs="Consolas"/>
+          <w:b w:val="0"/>
+          <w:color w:val="4D4E53"/>
+          <w:sz w:val="27"/>
+          <w:szCs w:val="27"/>
+        </w:rPr>
+        <w:t>render(</w:t>
+      </w:r>
+      <w:proofErr w:type="gramEnd"/>
+      <w:r>
+        <w:rPr>
+          <w:rFonts w:ascii="Consolas" w:eastAsia="Consolas" w:hAnsi="Consolas" w:cs="Consolas"/>
+          <w:b w:val="0"/>
+          <w:color w:val="4D4E53"/>
+          <w:sz w:val="27"/>
+          <w:szCs w:val="27"/>
+        </w:rPr>
+        <w:t>)</w:t>
       </w:r>
     </w:p>
     <w:p>
@@ -4208,13 +4877,108 @@
         <w:jc w:val="center"/>
         <w:rPr>
           <w:b/>
+          <w:u w:val="single"/>
         </w:rPr>
       </w:pPr>
       <w:r>
         <w:rPr>
           <w:b/>
+          <w:noProof/>
+          <w:u w:val="single"/>
         </w:rPr>
         <w:lastRenderedPageBreak/>
+        <w:drawing>
+          <wp:anchor distT="0" distB="0" distL="114300" distR="114300" simplePos="0" relativeHeight="251669504" behindDoc="0" locked="0" layoutInCell="1" allowOverlap="1">
+            <wp:simplePos x="0" y="0"/>
+            <wp:positionH relativeFrom="column">
+              <wp:posOffset>223520</wp:posOffset>
+            </wp:positionH>
+            <wp:positionV relativeFrom="paragraph">
+              <wp:posOffset>347345</wp:posOffset>
+            </wp:positionV>
+            <wp:extent cx="5495925" cy="2562225"/>
+            <wp:effectExtent l="0" t="0" r="0" b="9525"/>
+            <wp:wrapSquare wrapText="bothSides"/>
+            <wp:docPr id="15" name="Picture 15"/>
+            <wp:cNvGraphicFramePr>
+              <a:graphicFrameLocks xmlns:a="http://schemas.openxmlformats.org/drawingml/2006/main" noChangeAspect="1"/>
+            </wp:cNvGraphicFramePr>
+            <a:graphic xmlns:a="http://schemas.openxmlformats.org/drawingml/2006/main">
+              <a:graphicData uri="http://schemas.openxmlformats.org/drawingml/2006/picture">
+                <pic:pic xmlns:pic="http://schemas.openxmlformats.org/drawingml/2006/picture">
+                  <pic:nvPicPr>
+                    <pic:cNvPr id="15" name="Use Case Diagram.PNG"/>
+                    <pic:cNvPicPr/>
+                  </pic:nvPicPr>
+                  <pic:blipFill>
+                    <a:blip r:embed="rId9">
+                      <a:extLst>
+                        <a:ext uri="{28A0092B-C50C-407E-A947-70E740481C1C}">
+                          <a14:useLocalDpi xmlns:a14="http://schemas.microsoft.com/office/drawing/2010/main" val="0"/>
+                        </a:ext>
+                      </a:extLst>
+                    </a:blip>
+                    <a:stretch>
+                      <a:fillRect/>
+                    </a:stretch>
+                  </pic:blipFill>
+                  <pic:spPr>
+                    <a:xfrm>
+                      <a:off x="0" y="0"/>
+                      <a:ext cx="5495925" cy="2562225"/>
+                    </a:xfrm>
+                    <a:prstGeom prst="rect">
+                      <a:avLst/>
+                    </a:prstGeom>
+                  </pic:spPr>
+                </pic:pic>
+              </a:graphicData>
+            </a:graphic>
+            <wp14:sizeRelH relativeFrom="page">
+              <wp14:pctWidth>0</wp14:pctWidth>
+            </wp14:sizeRelH>
+            <wp14:sizeRelV relativeFrom="page">
+              <wp14:pctHeight>0</wp14:pctHeight>
+            </wp14:sizeRelV>
+          </wp:anchor>
+        </w:drawing>
+      </w:r>
+      <w:r>
+        <w:rPr>
+          <w:b/>
+          <w:u w:val="single"/>
+        </w:rPr>
+        <w:t>Use Case Diagram</w:t>
+      </w:r>
+    </w:p>
+    <w:p>
+      <w:pPr>
+        <w:rPr>
+          <w:b/>
+        </w:rPr>
+      </w:pPr>
+    </w:p>
+    <w:p>
+      <w:pPr>
+        <w:jc w:val="center"/>
+        <w:rPr>
+          <w:b/>
+        </w:rPr>
+      </w:pPr>
+      <w:bookmarkStart w:id="1" w:name="_GoBack"/>
+      <w:bookmarkEnd w:id="1"/>
+    </w:p>
+    <w:p>
+      <w:pPr>
+        <w:jc w:val="center"/>
+        <w:rPr>
+          <w:b/>
+        </w:rPr>
+      </w:pPr>
+      <w:r>
+        <w:rPr>
+          <w:b/>
+        </w:rPr>
         <w:t>Use Case Post</w:t>
       </w:r>
     </w:p>
@@ -4522,6 +5286,7 @@
               <w:spacing w:line="360" w:lineRule="auto"/>
             </w:pPr>
             <w:r>
+              <w:lastRenderedPageBreak/>
               <w:t xml:space="preserve">     4. User enters data about the item they want to sell</w:t>
             </w:r>
           </w:p>
@@ -4570,6 +5335,7 @@
               <w:rPr>
                 <w:b/>
               </w:rPr>
+              <w:lastRenderedPageBreak/>
               <w:t>Secondary Flow</w:t>
             </w:r>
           </w:p>
@@ -4755,62 +5521,6 @@
         </w:tc>
       </w:tr>
     </w:tbl>
-    <w:p/>
-    <w:p>
-      <w:pPr>
-        <w:jc w:val="center"/>
-        <w:rPr>
-          <w:sz w:val="32"/>
-          <w:szCs w:val="32"/>
-        </w:rPr>
-      </w:pPr>
-    </w:p>
-    <w:p>
-      <w:pPr>
-        <w:jc w:val="center"/>
-        <w:rPr>
-          <w:sz w:val="32"/>
-          <w:szCs w:val="32"/>
-        </w:rPr>
-      </w:pPr>
-    </w:p>
-    <w:p>
-      <w:pPr>
-        <w:jc w:val="center"/>
-        <w:rPr>
-          <w:sz w:val="32"/>
-          <w:szCs w:val="32"/>
-        </w:rPr>
-      </w:pPr>
-    </w:p>
-    <w:p>
-      <w:pPr>
-        <w:jc w:val="center"/>
-        <w:rPr>
-          <w:sz w:val="32"/>
-          <w:szCs w:val="32"/>
-        </w:rPr>
-      </w:pPr>
-    </w:p>
-    <w:p>
-      <w:pPr>
-        <w:jc w:val="center"/>
-        <w:rPr>
-          <w:sz w:val="32"/>
-          <w:szCs w:val="32"/>
-        </w:rPr>
-      </w:pPr>
-    </w:p>
-    <w:p>
-      <w:pPr>
-        <w:jc w:val="center"/>
-        <w:rPr>
-          <w:sz w:val="32"/>
-          <w:szCs w:val="32"/>
-        </w:rPr>
-      </w:pPr>
-    </w:p>
-    <w:p/>
     <w:p>
       <w:pPr>
         <w:jc w:val="center"/>
@@ -5213,7 +5923,6 @@
           </w:p>
           <w:p>
             <w:r>
-              <w:lastRenderedPageBreak/>
               <w:t xml:space="preserve">     4b.1 Database successfully reconnects and continues with step 2</w:t>
             </w:r>
           </w:p>
@@ -5364,6 +6073,15 @@
       </w:tr>
     </w:tbl>
     <w:p/>
+    <w:p>
+      <w:pPr>
+        <w:jc w:val="center"/>
+        <w:rPr>
+          <w:sz w:val="32"/>
+          <w:szCs w:val="32"/>
+        </w:rPr>
+      </w:pPr>
+    </w:p>
     <w:p>
       <w:pPr>
         <w:jc w:val="center"/>
@@ -5489,7 +6207,7 @@
                     <pic:cNvPicPr preferRelativeResize="0"/>
                   </pic:nvPicPr>
                   <pic:blipFill>
-                    <a:blip r:embed="rId9"/>
+                    <a:blip r:embed="rId10"/>
                     <a:srcRect/>
                     <a:stretch>
                       <a:fillRect/>
@@ -5537,7 +6255,7 @@
                     <pic:cNvPicPr preferRelativeResize="0"/>
                   </pic:nvPicPr>
                   <pic:blipFill>
-                    <a:blip r:embed="rId10"/>
+                    <a:blip r:embed="rId11"/>
                     <a:srcRect/>
                     <a:stretch>
                       <a:fillRect/>
@@ -5585,7 +6303,7 @@
                     <pic:cNvPicPr preferRelativeResize="0"/>
                   </pic:nvPicPr>
                   <pic:blipFill>
-                    <a:blip r:embed="rId11"/>
+                    <a:blip r:embed="rId12"/>
                     <a:srcRect/>
                     <a:stretch>
                       <a:fillRect/>
@@ -5633,7 +6351,7 @@
                     <pic:cNvPicPr preferRelativeResize="0"/>
                   </pic:nvPicPr>
                   <pic:blipFill>
-                    <a:blip r:embed="rId12"/>
+                    <a:blip r:embed="rId13"/>
                     <a:srcRect/>
                     <a:stretch>
                       <a:fillRect/>
@@ -5681,7 +6399,7 @@
                     <pic:cNvPicPr preferRelativeResize="0"/>
                   </pic:nvPicPr>
                   <pic:blipFill>
-                    <a:blip r:embed="rId13"/>
+                    <a:blip r:embed="rId14"/>
                     <a:srcRect/>
                     <a:stretch>
                       <a:fillRect/>
@@ -5837,7 +6555,7 @@
                     <pic:cNvPicPr preferRelativeResize="0"/>
                   </pic:nvPicPr>
                   <pic:blipFill>
-                    <a:blip r:embed="rId14"/>
+                    <a:blip r:embed="rId15"/>
                     <a:srcRect/>
                     <a:stretch>
                       <a:fillRect/>
@@ -5885,7 +6603,7 @@
                     <pic:cNvPicPr preferRelativeResize="0"/>
                   </pic:nvPicPr>
                   <pic:blipFill>
-                    <a:blip r:embed="rId15"/>
+                    <a:blip r:embed="rId16"/>
                     <a:srcRect/>
                     <a:stretch>
                       <a:fillRect/>
@@ -5933,7 +6651,7 @@
                     <pic:cNvPicPr preferRelativeResize="0"/>
                   </pic:nvPicPr>
                   <pic:blipFill>
-                    <a:blip r:embed="rId16"/>
+                    <a:blip r:embed="rId17"/>
                     <a:srcRect b="17537"/>
                     <a:stretch>
                       <a:fillRect/>
@@ -6021,7 +6739,7 @@
                     <pic:cNvPicPr preferRelativeResize="0"/>
                   </pic:nvPicPr>
                   <pic:blipFill>
-                    <a:blip r:embed="rId17"/>
+                    <a:blip r:embed="rId18"/>
                     <a:srcRect/>
                     <a:stretch>
                       <a:fillRect/>
@@ -6112,20 +6830,88 @@
           <w:u w:val="single"/>
         </w:rPr>
       </w:pPr>
-    </w:p>
-    <w:p>
-      <w:pPr>
-        <w:jc w:val="center"/>
+      <w:r>
         <w:rPr>
           <w:sz w:val="28"/>
           <w:szCs w:val="28"/>
           <w:u w:val="single"/>
         </w:rPr>
-      </w:pPr>
-    </w:p>
-    <w:p>
-      <w:pPr>
-        <w:jc w:val="center"/>
+        <w:t>Desktop Testing:</w:t>
+      </w:r>
+    </w:p>
+    <w:p>
+      <w:pPr>
+        <w:rPr>
+          <w:sz w:val="24"/>
+          <w:szCs w:val="24"/>
+        </w:rPr>
+      </w:pPr>
+      <w:r>
+        <w:rPr>
+          <w:sz w:val="24"/>
+          <w:szCs w:val="24"/>
+        </w:rPr>
+        <w:t>Code Coverage</w:t>
+      </w:r>
+    </w:p>
+    <w:p>
+      <w:pPr>
+        <w:rPr>
+          <w:sz w:val="24"/>
+          <w:szCs w:val="24"/>
+        </w:rPr>
+      </w:pPr>
+      <w:r>
+        <w:rPr>
+          <w:noProof/>
+          <w:sz w:val="24"/>
+          <w:szCs w:val="24"/>
+        </w:rPr>
+        <w:drawing>
+          <wp:inline distT="0" distB="0" distL="0" distR="0">
+            <wp:extent cx="5943600" cy="1016635"/>
+            <wp:effectExtent l="0" t="0" r="0" b="0"/>
+            <wp:docPr id="13" name="Picture 13"/>
+            <wp:cNvGraphicFramePr>
+              <a:graphicFrameLocks xmlns:a="http://schemas.openxmlformats.org/drawingml/2006/main" noChangeAspect="1"/>
+            </wp:cNvGraphicFramePr>
+            <a:graphic xmlns:a="http://schemas.openxmlformats.org/drawingml/2006/main">
+              <a:graphicData uri="http://schemas.openxmlformats.org/drawingml/2006/picture">
+                <pic:pic xmlns:pic="http://schemas.openxmlformats.org/drawingml/2006/picture">
+                  <pic:nvPicPr>
+                    <pic:cNvPr id="13" name="test coverage.PNG"/>
+                    <pic:cNvPicPr/>
+                  </pic:nvPicPr>
+                  <pic:blipFill>
+                    <a:blip r:embed="rId19">
+                      <a:extLst>
+                        <a:ext uri="{28A0092B-C50C-407E-A947-70E740481C1C}">
+                          <a14:useLocalDpi xmlns:a14="http://schemas.microsoft.com/office/drawing/2010/main" val="0"/>
+                        </a:ext>
+                      </a:extLst>
+                    </a:blip>
+                    <a:stretch>
+                      <a:fillRect/>
+                    </a:stretch>
+                  </pic:blipFill>
+                  <pic:spPr>
+                    <a:xfrm>
+                      <a:off x="0" y="0"/>
+                      <a:ext cx="5943600" cy="1016635"/>
+                    </a:xfrm>
+                    <a:prstGeom prst="rect">
+                      <a:avLst/>
+                    </a:prstGeom>
+                  </pic:spPr>
+                </pic:pic>
+              </a:graphicData>
+            </a:graphic>
+          </wp:inline>
+        </w:drawing>
+      </w:r>
+    </w:p>
+    <w:p>
+      <w:pPr>
         <w:rPr>
           <w:sz w:val="28"/>
           <w:szCs w:val="28"/>
@@ -6135,7 +6921,6 @@
     </w:p>
     <w:p>
       <w:pPr>
-        <w:jc w:val="center"/>
         <w:rPr>
           <w:sz w:val="28"/>
           <w:szCs w:val="28"/>
@@ -6145,19 +6930,121 @@
     </w:p>
     <w:p>
       <w:pPr>
-        <w:jc w:val="center"/>
         <w:rPr>
           <w:sz w:val="28"/>
           <w:szCs w:val="28"/>
           <w:u w:val="single"/>
         </w:rPr>
       </w:pPr>
-      <w:r>
+    </w:p>
+    <w:p>
+      <w:pPr>
         <w:rPr>
           <w:sz w:val="28"/>
           <w:szCs w:val="28"/>
           <w:u w:val="single"/>
         </w:rPr>
+      </w:pPr>
+    </w:p>
+    <w:p>
+      <w:pPr>
+        <w:rPr>
+          <w:sz w:val="28"/>
+          <w:szCs w:val="28"/>
+          <w:u w:val="single"/>
+        </w:rPr>
+      </w:pPr>
+    </w:p>
+    <w:p>
+      <w:pPr>
+        <w:rPr>
+          <w:sz w:val="28"/>
+          <w:szCs w:val="28"/>
+          <w:u w:val="single"/>
+        </w:rPr>
+      </w:pPr>
+    </w:p>
+    <w:p>
+      <w:pPr>
+        <w:rPr>
+          <w:sz w:val="28"/>
+          <w:szCs w:val="28"/>
+          <w:u w:val="single"/>
+        </w:rPr>
+      </w:pPr>
+    </w:p>
+    <w:p>
+      <w:pPr>
+        <w:rPr>
+          <w:sz w:val="28"/>
+          <w:szCs w:val="28"/>
+          <w:u w:val="single"/>
+        </w:rPr>
+      </w:pPr>
+    </w:p>
+    <w:p>
+      <w:pPr>
+        <w:rPr>
+          <w:sz w:val="28"/>
+          <w:szCs w:val="28"/>
+          <w:u w:val="single"/>
+        </w:rPr>
+      </w:pPr>
+    </w:p>
+    <w:p>
+      <w:pPr>
+        <w:rPr>
+          <w:sz w:val="28"/>
+          <w:szCs w:val="28"/>
+          <w:u w:val="single"/>
+        </w:rPr>
+      </w:pPr>
+    </w:p>
+    <w:p>
+      <w:pPr>
+        <w:jc w:val="center"/>
+        <w:rPr>
+          <w:sz w:val="28"/>
+          <w:szCs w:val="28"/>
+          <w:u w:val="single"/>
+        </w:rPr>
+      </w:pPr>
+    </w:p>
+    <w:p>
+      <w:pPr>
+        <w:jc w:val="center"/>
+        <w:rPr>
+          <w:sz w:val="28"/>
+          <w:szCs w:val="28"/>
+          <w:u w:val="single"/>
+        </w:rPr>
+      </w:pPr>
+    </w:p>
+    <w:p>
+      <w:pPr>
+        <w:jc w:val="center"/>
+        <w:rPr>
+          <w:sz w:val="28"/>
+          <w:szCs w:val="28"/>
+          <w:u w:val="single"/>
+        </w:rPr>
+      </w:pPr>
+    </w:p>
+    <w:p>
+      <w:pPr>
+        <w:jc w:val="center"/>
+        <w:rPr>
+          <w:sz w:val="28"/>
+          <w:szCs w:val="28"/>
+          <w:u w:val="single"/>
+        </w:rPr>
+      </w:pPr>
+      <w:r>
+        <w:rPr>
+          <w:sz w:val="28"/>
+          <w:szCs w:val="28"/>
+          <w:u w:val="single"/>
+        </w:rPr>
         <w:t>Reflections</w:t>
       </w:r>
     </w:p>
@@ -6185,13 +7072,14 @@
           <w:szCs w:val="28"/>
         </w:rPr>
       </w:pPr>
-      <w:bookmarkStart w:id="1" w:name="_l7iqi2olg5xp" w:colFirst="0" w:colLast="0"/>
-      <w:bookmarkEnd w:id="1"/>
+      <w:bookmarkStart w:id="2" w:name="_l7iqi2olg5xp" w:colFirst="0" w:colLast="0"/>
+      <w:bookmarkEnd w:id="2"/>
       <w:r>
         <w:rPr>
           <w:sz w:val="28"/>
           <w:szCs w:val="28"/>
         </w:rPr>
+        <w:lastRenderedPageBreak/>
         <w:t>My role was to design the back end of both applications. I was successful by first build and got the application to pull and post to the database as well as built the login functionality on the app for the first release. I’d like to set up a docker container to house the app for the net build so the team can have a consistent version of dependencies across releases. Overall this was a great first start, the team had some inconsistencies in the beginning but it looks like we’re figuring things out.</w:t>
       </w:r>
     </w:p>
@@ -6203,8 +7091,8 @@
           <w:u w:val="single"/>
         </w:rPr>
       </w:pPr>
-      <w:bookmarkStart w:id="2" w:name="_8ptbdz9n8s3d" w:colFirst="0" w:colLast="0"/>
-      <w:bookmarkEnd w:id="2"/>
+      <w:bookmarkStart w:id="3" w:name="_8ptbdz9n8s3d" w:colFirst="0" w:colLast="0"/>
+      <w:bookmarkEnd w:id="3"/>
     </w:p>
     <w:p>
       <w:pPr>
@@ -6214,8 +7102,8 @@
           <w:u w:val="single"/>
         </w:rPr>
       </w:pPr>
-      <w:bookmarkStart w:id="3" w:name="_8hlc5bwy5lzj" w:colFirst="0" w:colLast="0"/>
-      <w:bookmarkEnd w:id="3"/>
+      <w:bookmarkStart w:id="4" w:name="_8hlc5bwy5lzj" w:colFirst="0" w:colLast="0"/>
+      <w:bookmarkEnd w:id="4"/>
       <w:r>
         <w:rPr>
           <w:sz w:val="28"/>
@@ -6232,14 +7120,46 @@
           <w:szCs w:val="28"/>
         </w:rPr>
       </w:pPr>
-      <w:bookmarkStart w:id="4" w:name="_v8z78yrgs13e" w:colFirst="0" w:colLast="0"/>
-      <w:bookmarkEnd w:id="4"/>
+      <w:bookmarkStart w:id="5" w:name="_v8z78yrgs13e" w:colFirst="0" w:colLast="0"/>
+      <w:bookmarkEnd w:id="5"/>
       <w:r>
         <w:rPr>
           <w:sz w:val="28"/>
           <w:szCs w:val="28"/>
         </w:rPr>
-        <w:t>My contribution to the project mainly consisted of documentation and front end design for the mobile application. Everything promised for the first build was incorporated while presenting the user with a simplistic design scheme in order to provide the user with an easy-to-use, no instructions-needed-application. I am going to continue modifying the design of the mobile application until I deem acceptable for release two, while incorporating the functionality of the design features. Also, I wish to see the mobile and desktop applications to have a similar look and feel to their UI’s, but that task may be too optimistic for our second release. All-in-all, it was a good first step for our developing applications and I see our work becoming more effective and efficient for this upcoming release.</w:t>
+        <w:t xml:space="preserve">My contribution to the project mainly consisted of documentation and </w:t>
+      </w:r>
+      <w:proofErr w:type="gramStart"/>
+      <w:r>
+        <w:rPr>
+          <w:sz w:val="28"/>
+          <w:szCs w:val="28"/>
+        </w:rPr>
+        <w:t>front end</w:t>
+      </w:r>
+      <w:proofErr w:type="gramEnd"/>
+      <w:r>
+        <w:rPr>
+          <w:sz w:val="28"/>
+          <w:szCs w:val="28"/>
+        </w:rPr>
+        <w:t xml:space="preserve"> design for the mobile application. Everything promised for the first build was incorporated while presenting the user with a simplistic design scheme </w:t>
+      </w:r>
+      <w:proofErr w:type="gramStart"/>
+      <w:r>
+        <w:rPr>
+          <w:sz w:val="28"/>
+          <w:szCs w:val="28"/>
+        </w:rPr>
+        <w:t>in order to</w:t>
+      </w:r>
+      <w:proofErr w:type="gramEnd"/>
+      <w:r>
+        <w:rPr>
+          <w:sz w:val="28"/>
+          <w:szCs w:val="28"/>
+        </w:rPr>
+        <w:t xml:space="preserve"> provide the user with an easy-to-use, no instructions-needed-application. I am going to continue modifying the design of the mobile application until I deem acceptable for release two, while incorporating the functionality of the design features. Also, I wish to see the mobile and desktop applications to have a similar look and feel to their UI’s, but that task may be too optimistic for our second release. All-in-all, it was a good first step for our developing applications and I see our work becoming more effective and efficient for this upcoming release.</w:t>
       </w:r>
     </w:p>
     <w:p>
@@ -6279,15 +7199,23 @@
           <w:sz w:val="28"/>
           <w:szCs w:val="28"/>
         </w:rPr>
-        <w:t xml:space="preserve">My role in the project was to develop the user interface of the desktop application.  The plan was to then develop the majority of the backend of the application for the second release but looking back it would have been better to have also tried to include the basic backend stuff so that there was more of a </w:t>
-      </w:r>
+        <w:t xml:space="preserve">My role in the project was to develop the user interface of the desktop application.  The plan was to then develop </w:t>
+      </w:r>
+      <w:proofErr w:type="gramStart"/>
       <w:r>
         <w:rPr>
           <w:sz w:val="28"/>
           <w:szCs w:val="28"/>
         </w:rPr>
-        <w:lastRenderedPageBreak/>
-        <w:t>deliverable.  I am happy with how the user interface looks and I feel it will be very simple for the user to catch on to how to use it.  Jarred and Ron did a fantastic job with the mobile app and I look forward to working with them for the second release to bring the applications even closer together in look and feel.  I think that the group is beginning to hit our groove of accomplishing our goals and the second half of the project should go very smoothly.</w:t>
+        <w:t>the majority of</w:t>
+      </w:r>
+      <w:proofErr w:type="gramEnd"/>
+      <w:r>
+        <w:rPr>
+          <w:sz w:val="28"/>
+          <w:szCs w:val="28"/>
+        </w:rPr>
+        <w:t xml:space="preserve"> the backend of the application for the second release but looking back it would have been better to have also tried to include the basic backend stuff so that there was more of a deliverable.  I am happy with how the user interface looks and I feel it will be very simple for the user to catch on to how to use it.  Jarred and Ron did a fantastic job with the mobile app and I look forward to working with them for the second release to bring the applications even closer together in look and feel.  I think that the group is beginning to hit our groove of accomplishing our goals and the second half of the project should go very smoothly.</w:t>
       </w:r>
     </w:p>
     <w:p>
@@ -6311,6 +7239,7 @@
           <w:szCs w:val="28"/>
           <w:u w:val="single"/>
         </w:rPr>
+        <w:lastRenderedPageBreak/>
         <w:t xml:space="preserve">Sean: </w:t>
       </w:r>
     </w:p>
@@ -6326,18 +7255,32 @@
           <w:sz w:val="28"/>
           <w:szCs w:val="28"/>
         </w:rPr>
-        <w:t>My job was to work with Alex on the desktop application. At the beginning of the semester I shied away from contributions due to a lack of understanding the material. With the help of YouTube tutorials, I have become an active member of the development team. I’ve made several additions to the layout of the interface as well as minor bug fixes and the entire controller set up for user interaction. Jarred and Ron got the android app up and running in record time and Alex has done a great job with the initial interface for GV Marketplace. The plan was to have a basic GUI that outlined the goals for a finished GV Marketplace Application in release one and a full feature application with a working database for release two. I am glad to see improved group communication as the semester progresses. I believe we’ll be ready for release two in no time.</w:t>
-      </w:r>
-    </w:p>
-    <w:p>
-      <w:pPr>
+        <w:t xml:space="preserve">My job was to work with Alex on the desktop application. At the beginning of the semester I shied away from contributions due to a lack of understanding the material. With the help of YouTube tutorials, I have become an active member of the development team. I’ve made several additions to the layout of the interface as well as minor bug fixes and the entire controller set up for user interaction. Jarred and Ron got the android app up and running in record time and Alex has done </w:t>
+      </w:r>
+      <w:proofErr w:type="gramStart"/>
+      <w:r>
         <w:rPr>
           <w:sz w:val="28"/>
           <w:szCs w:val="28"/>
         </w:rPr>
-      </w:pPr>
-      <w:bookmarkStart w:id="5" w:name="_GoBack"/>
-      <w:bookmarkEnd w:id="5"/>
+        <w:t>a great job</w:t>
+      </w:r>
+      <w:proofErr w:type="gramEnd"/>
+      <w:r>
+        <w:rPr>
+          <w:sz w:val="28"/>
+          <w:szCs w:val="28"/>
+        </w:rPr>
+        <w:t xml:space="preserve"> with the initial interface for GV Marketplace. The plan was to have a basic GUI that outlined the goals for a finished GV Marketplace Application in release one and a full feature application with a working database for release two. I am glad to see improved group communication as the semester progresses. I believe we’ll be ready for release two in no time.</w:t>
+      </w:r>
+    </w:p>
+    <w:p>
+      <w:pPr>
+        <w:rPr>
+          <w:sz w:val="28"/>
+          <w:szCs w:val="28"/>
+        </w:rPr>
+      </w:pPr>
     </w:p>
     <w:sectPr>
       <w:pgSz w:w="12240" w:h="15840"/>

</xml_diff>

<commit_message>
Repository changed in doc
</commit_message>
<xml_diff>
--- a/GV Marketplace Documentation.docx
+++ b/GV Marketplace Documentation.docx
@@ -17241,43 +17241,24 @@
       </w:r>
     </w:p>
     <w:p>
-      <w:pPr>
-        <w:rPr>
-          <w:rFonts w:ascii="Times New Roman" w:eastAsia="Times New Roman" w:hAnsi="Times New Roman" w:cs="Times New Roman"/>
-          <w:sz w:val="24"/>
-          <w:szCs w:val="24"/>
-        </w:rPr>
-      </w:pPr>
       <w:hyperlink r:id="rId20" w:history="1">
         <w:r>
           <w:rPr>
             <w:rStyle w:val="Hyperlink"/>
-            <w:rFonts w:ascii="Times New Roman" w:hAnsi="Times New Roman" w:cs="Times New Roman"/>
-            <w:sz w:val="24"/>
-            <w:szCs w:val="24"/>
           </w:rPr>
-          <w:t>https://github.com/jparr721/GvMarketplace-desktop</w:t>
+          <w:t>https://github.com/amf812/market</w:t>
         </w:r>
       </w:hyperlink>
+    </w:p>
+    <w:p>
+      <w:pPr>
+        <w:rPr>
+          <w:sz w:val="24"/>
+          <w:szCs w:val="24"/>
+        </w:rPr>
+      </w:pPr>
       <w:bookmarkStart w:id="1" w:name="_GoBack"/>
       <w:bookmarkEnd w:id="1"/>
-    </w:p>
-    <w:p>
-      <w:pPr>
-        <w:rPr>
-          <w:rFonts w:ascii="Times New Roman" w:hAnsi="Times New Roman" w:cs="Times New Roman"/>
-          <w:sz w:val="24"/>
-          <w:szCs w:val="24"/>
-        </w:rPr>
-      </w:pPr>
-    </w:p>
-    <w:p>
-      <w:pPr>
-        <w:rPr>
-          <w:sz w:val="24"/>
-          <w:szCs w:val="24"/>
-        </w:rPr>
-      </w:pPr>
     </w:p>
     <w:p>
       <w:pPr>
@@ -17619,16 +17600,19 @@
           <w:sz w:val="28"/>
           <w:szCs w:val="28"/>
         </w:rPr>
-        <w:t xml:space="preserve">My role was to design the back end of both applications. I was successful by first build and got the application to pull and post to the database as well as built the login functionality on the app for the first release. I’d like to set up a docker container to house the app for the net build so the team can have a consistent version of dependencies across releases. Overall this was a great first start, the </w:t>
-      </w:r>
-      <w:r>
+        <w:t>My role was to design the back end of both applications. I was successful by first build and got the application to pull and post to the database as well as built the login functionality on the app for the first release. I’d like to set up a docker container to house the app for the net build so the team can have a consistent version of dependencies across releases. Overall this was a great first start, the team had some inconsistencies in the beginning but it looks like we’re figuring things out.</w:t>
+      </w:r>
+    </w:p>
+    <w:p>
+      <w:pPr>
         <w:rPr>
           <w:sz w:val="28"/>
           <w:szCs w:val="28"/>
-        </w:rPr>
-        <w:lastRenderedPageBreak/>
-        <w:t>team had some inconsistencies in the beginning but it looks like we’re figuring things out.</w:t>
-      </w:r>
+          <w:u w:val="single"/>
+        </w:rPr>
+      </w:pPr>
+      <w:bookmarkStart w:id="3" w:name="_8ptbdz9n8s3d" w:colFirst="0" w:colLast="0"/>
+      <w:bookmarkEnd w:id="3"/>
     </w:p>
     <w:p>
       <w:pPr>
@@ -17638,84 +17622,81 @@
           <w:u w:val="single"/>
         </w:rPr>
       </w:pPr>
-      <w:bookmarkStart w:id="3" w:name="_8ptbdz9n8s3d" w:colFirst="0" w:colLast="0"/>
-      <w:bookmarkEnd w:id="3"/>
-    </w:p>
-    <w:p>
-      <w:pPr>
+      <w:bookmarkStart w:id="4" w:name="_8hlc5bwy5lzj" w:colFirst="0" w:colLast="0"/>
+      <w:bookmarkEnd w:id="4"/>
+      <w:r>
         <w:rPr>
           <w:sz w:val="28"/>
           <w:szCs w:val="28"/>
           <w:u w:val="single"/>
         </w:rPr>
-      </w:pPr>
-      <w:bookmarkStart w:id="4" w:name="_8hlc5bwy5lzj" w:colFirst="0" w:colLast="0"/>
-      <w:bookmarkEnd w:id="4"/>
-      <w:r>
+        <w:t>Ron:</w:t>
+      </w:r>
+    </w:p>
+    <w:p>
+      <w:pPr>
         <w:rPr>
           <w:sz w:val="28"/>
           <w:szCs w:val="28"/>
-          <w:u w:val="single"/>
-        </w:rPr>
-        <w:t>Ron:</w:t>
-      </w:r>
-    </w:p>
-    <w:p>
-      <w:pPr>
+        </w:rPr>
+      </w:pPr>
+      <w:bookmarkStart w:id="5" w:name="_v8z78yrgs13e" w:colFirst="0" w:colLast="0"/>
+      <w:bookmarkEnd w:id="5"/>
+      <w:r>
         <w:rPr>
           <w:sz w:val="28"/>
           <w:szCs w:val="28"/>
         </w:rPr>
-      </w:pPr>
-      <w:bookmarkStart w:id="5" w:name="_v8z78yrgs13e" w:colFirst="0" w:colLast="0"/>
-      <w:bookmarkEnd w:id="5"/>
-      <w:r>
+        <w:t>My contribution to the project mainly consisted of documentation and front end design for the mobile application. Everything promised for the first build was incorporated while presenting the user with a simplistic design scheme in order to provide the user with an easy-to-use, no instructions-needed-application. I am going to continue modifying the design of the mobile application until I deem acceptable for release two, while incorporating the functionality of the design features. Also, I wish to see the mobile and desktop applications to have a similar look and feel to their UI’s, but that task may be too optimistic for our second release. All-in-all, it was a good first step for our developing applications and I see our work becoming more effective and efficient for this upcoming release.</w:t>
+      </w:r>
+    </w:p>
+    <w:p>
+      <w:pPr>
         <w:rPr>
           <w:sz w:val="28"/>
           <w:szCs w:val="28"/>
         </w:rPr>
-        <w:t>My contribution to the project mainly consisted of documentation and front end design for the mobile application. Everything promised for the first build was incorporated while presenting the user with a simplistic design scheme in order to provide the user with an easy-to-use, no instructions-needed-application. I am going to continue modifying the design of the mobile application until I deem acceptable for release two, while incorporating the functionality of the design features. Also, I wish to see the mobile and desktop applications to have a similar look and feel to their UI’s, but that task may be too optimistic for our second release. All-in-all, it was a good first step for our developing applications and I see our work becoming more effective and efficient for this upcoming release.</w:t>
-      </w:r>
+      </w:pPr>
     </w:p>
     <w:p>
       <w:pPr>
         <w:rPr>
           <w:sz w:val="28"/>
           <w:szCs w:val="28"/>
-        </w:rPr>
-      </w:pPr>
-    </w:p>
-    <w:p>
-      <w:pPr>
+          <w:u w:val="single"/>
+        </w:rPr>
+      </w:pPr>
+      <w:r>
         <w:rPr>
           <w:sz w:val="28"/>
           <w:szCs w:val="28"/>
           <w:u w:val="single"/>
         </w:rPr>
-      </w:pPr>
-      <w:r>
+        <w:t>Alex:</w:t>
+      </w:r>
+    </w:p>
+    <w:p>
+      <w:pPr>
         <w:rPr>
           <w:sz w:val="28"/>
           <w:szCs w:val="28"/>
-          <w:u w:val="single"/>
-        </w:rPr>
-        <w:t>Alex:</w:t>
-      </w:r>
-    </w:p>
-    <w:p>
-      <w:pPr>
+        </w:rPr>
+      </w:pPr>
+      <w:r>
         <w:rPr>
           <w:sz w:val="28"/>
           <w:szCs w:val="28"/>
         </w:rPr>
-      </w:pPr>
-      <w:r>
+        <w:t>My role in the project was to develop the user interface of the desktop application.  The plan was to then develop the majority of the backend of the application for the second release but looking back it would have been better to have also tried to include the basic backend stuff so that there was more of a deliverable.  I am happy with how the user interface looks and I feel it will be very simple for the user to catch on to how to use it.  Jarred and Ron did a fantastic job with the mobile app and I look forward to working with them for the second release to bring the applications even closer together in look and feel.  I think that the group is beginning to hit our groove of accomplishing our goals and the second half of the project should go very smoothly.</w:t>
+      </w:r>
+    </w:p>
+    <w:p>
+      <w:pPr>
         <w:rPr>
           <w:sz w:val="28"/>
           <w:szCs w:val="28"/>
         </w:rPr>
-        <w:t>My role in the project was to develop the user interface of the desktop application.  The plan was to then develop the majority of the backend of the application for the second release but looking back it would have been better to have also tried to include the basic backend stuff so that there was more of a deliverable.  I am happy with how the user interface looks and I feel it will be very simple for the user to catch on to how to use it.  Jarred and Ron did a fantastic job with the mobile app and I look forward to working with them for the second release to bring the applications even closer together in look and feel.  I think that the group is beginning to hit our groove of accomplishing our goals and the second half of the project should go very smoothly.</w:t>
-      </w:r>
+      </w:pPr>
     </w:p>
     <w:p>
       <w:pPr>
@@ -17724,44 +17705,36 @@
           <w:szCs w:val="28"/>
         </w:rPr>
       </w:pPr>
-    </w:p>
-    <w:p>
-      <w:pPr>
+      <w:r>
         <w:rPr>
           <w:sz w:val="28"/>
           <w:szCs w:val="28"/>
-        </w:rPr>
-      </w:pPr>
-      <w:r>
+          <w:u w:val="single"/>
+        </w:rPr>
+        <w:t xml:space="preserve">Sean: </w:t>
+      </w:r>
+    </w:p>
+    <w:p>
+      <w:pPr>
         <w:rPr>
           <w:sz w:val="28"/>
           <w:szCs w:val="28"/>
-          <w:u w:val="single"/>
-        </w:rPr>
-        <w:t xml:space="preserve">Sean: </w:t>
-      </w:r>
-    </w:p>
-    <w:p>
-      <w:pPr>
+        </w:rPr>
+      </w:pPr>
+      <w:r>
         <w:rPr>
           <w:sz w:val="28"/>
           <w:szCs w:val="28"/>
         </w:rPr>
-      </w:pPr>
+        <w:t xml:space="preserve">My job was to work with Alex on the desktop application. At the beginning of the semester I shied away from contributions due to a lack of understanding the material. With the help of YouTube tutorials, I have become an active member of the development team. I’ve made several additions to the layout of the interface as well as minor bug fixes and the entire controller set up for user interaction. </w:t>
+      </w:r>
       <w:r>
         <w:rPr>
           <w:sz w:val="28"/>
           <w:szCs w:val="28"/>
         </w:rPr>
-        <w:t xml:space="preserve">My job was to work with Alex on the desktop application. At the beginning of the semester I shied away from contributions due to a lack of understanding the material. With the help of YouTube tutorials, I have become an active member of </w:t>
-      </w:r>
-      <w:r>
-        <w:rPr>
-          <w:sz w:val="28"/>
-          <w:szCs w:val="28"/>
-        </w:rPr>
         <w:lastRenderedPageBreak/>
-        <w:t>the development team. I’ve made several additions to the layout of the interface as well as minor bug fixes and the entire controller set up for user interaction. Jarred and Ron got the android app up and running in record time and Alex has done a great job with the initial interface for GV Marketplace. The plan was to have a basic GUI that outlined the goals for a finished GV Marketplace Application in release one and a full feature application with a working database for release two. I am glad to see improved group communication as the semester progresses. I believe we’ll be ready for release two in no time.</w:t>
+        <w:t>Jarred and Ron got the android app up and running in record time and Alex has done a great job with the initial interface for GV Marketplace. The plan was to have a basic GUI that outlined the goals for a finished GV Marketplace Application in release one and a full feature application with a working database for release two. I am glad to see improved group communication as the semester progresses. I believe we’ll be ready for release two in no time.</w:t>
       </w:r>
     </w:p>
     <w:p>
@@ -18438,12 +18411,21 @@
     <w:name w:val="Hyperlink"/>
     <w:basedOn w:val="DefaultParagraphFont"/>
     <w:uiPriority w:val="99"/>
-    <w:semiHidden/>
     <w:unhideWhenUsed/>
     <w:rsid w:val="00794D1C"/>
     <w:rPr>
       <w:color w:val="0563C1" w:themeColor="hyperlink"/>
       <w:u w:val="single"/>
+    </w:rPr>
+  </w:style>
+  <w:style w:type="character" w:styleId="UnresolvedMention">
+    <w:name w:val="Unresolved Mention"/>
+    <w:basedOn w:val="DefaultParagraphFont"/>
+    <w:uiPriority w:val="99"/>
+    <w:rsid w:val="000B4D58"/>
+    <w:rPr>
+      <w:color w:val="808080"/>
+      <w:shd w:val="clear" w:color="auto" w:fill="E6E6E6"/>
     </w:rPr>
   </w:style>
 </w:styles>
@@ -18749,7 +18731,7 @@
 </file>
 
 <file path=customXml/itemProps1.xml><?xml version="1.0" encoding="utf-8"?>
-<ds:datastoreItem xmlns:ds="http://schemas.openxmlformats.org/officeDocument/2006/customXml" ds:itemID="{2A07ED01-BCA6-45D8-9A16-D7D76727A3E4}">
+<ds:datastoreItem xmlns:ds="http://schemas.openxmlformats.org/officeDocument/2006/customXml" ds:itemID="{4B747D5F-CCC0-4F04-9863-C599981DBA86}">
   <ds:schemaRefs>
     <ds:schemaRef ds:uri="http://schemas.openxmlformats.org/officeDocument/2006/bibliography"/>
   </ds:schemaRefs>

</xml_diff>